<commit_message>
Add Ford Software Engineering position and details
- Updated education with graduation date and final GPA

- Added section for Ford experience

- Updated personal project section with most recent project
</commit_message>
<xml_diff>
--- a/Justin Hoyt Resume.docx
+++ b/Justin Hoyt Resume.docx
@@ -1,6 +1,6 @@
 
 <file path=word/document.xml><?xml version="1.0" encoding="utf-8"?>
-<w:document xmlns:wpc="http://schemas.microsoft.com/office/word/2010/wordprocessingCanvas" xmlns:mo="http://schemas.microsoft.com/office/mac/office/2008/main" xmlns:mc="http://schemas.openxmlformats.org/markup-compatibility/2006" xmlns:mv="urn:schemas-microsoft-com:mac:vml" xmlns:o="urn:schemas-microsoft-com:office:office" xmlns:r="http://schemas.openxmlformats.org/officeDocument/2006/relationships" xmlns:m="http://schemas.openxmlformats.org/officeDocument/2006/math" xmlns:v="urn:schemas-microsoft-com:vml" xmlns:wp14="http://schemas.microsoft.com/office/word/2010/wordprocessingDrawing" xmlns:wp="http://schemas.openxmlformats.org/drawingml/2006/wordprocessingDrawing" xmlns:w10="urn:schemas-microsoft-com:office:word" xmlns:w="http://schemas.openxmlformats.org/wordprocessingml/2006/main" xmlns:w14="http://schemas.microsoft.com/office/word/2010/wordml" xmlns:w15="http://schemas.microsoft.com/office/word/2012/wordml" xmlns:wpg="http://schemas.microsoft.com/office/word/2010/wordprocessingGroup" xmlns:wpi="http://schemas.microsoft.com/office/word/2010/wordprocessingInk" xmlns:wne="http://schemas.microsoft.com/office/word/2006/wordml" xmlns:wps="http://schemas.microsoft.com/office/word/2010/wordprocessingShape" mc:Ignorable="w14 w15 wp14">
+<w:document xmlns:wpc="http://schemas.microsoft.com/office/word/2010/wordprocessingCanvas" xmlns:cx="http://schemas.microsoft.com/office/drawing/2014/chartex" xmlns:cx1="http://schemas.microsoft.com/office/drawing/2015/9/8/chartex" xmlns:mc="http://schemas.openxmlformats.org/markup-compatibility/2006" xmlns:o="urn:schemas-microsoft-com:office:office" xmlns:r="http://schemas.openxmlformats.org/officeDocument/2006/relationships" xmlns:m="http://schemas.openxmlformats.org/officeDocument/2006/math" xmlns:v="urn:schemas-microsoft-com:vml" xmlns:wp14="http://schemas.microsoft.com/office/word/2010/wordprocessingDrawing" xmlns:wp="http://schemas.openxmlformats.org/drawingml/2006/wordprocessingDrawing" xmlns:w10="urn:schemas-microsoft-com:office:word" xmlns:w="http://schemas.openxmlformats.org/wordprocessingml/2006/main" xmlns:w14="http://schemas.microsoft.com/office/word/2010/wordml" xmlns:w15="http://schemas.microsoft.com/office/word/2012/wordml" xmlns:w16se="http://schemas.microsoft.com/office/word/2015/wordml/symex" xmlns:wpg="http://schemas.microsoft.com/office/word/2010/wordprocessingGroup" xmlns:wpi="http://schemas.microsoft.com/office/word/2010/wordprocessingInk" xmlns:wne="http://schemas.microsoft.com/office/word/2006/wordml" xmlns:wps="http://schemas.microsoft.com/office/word/2010/wordprocessingShape" mc:Ignorable="w14 w15 w16se wp14">
   <w:body>
     <w:p>
       <w:pPr>
@@ -37,19 +37,13 @@
         <w:tab/>
       </w:r>
       <w:r>
-        <w:t xml:space="preserve">May </w:t>
+        <w:t>April</w:t>
+      </w:r>
+      <w:r>
+        <w:t xml:space="preserve"> </w:t>
       </w:r>
       <w:r>
         <w:t>2017</w:t>
-      </w:r>
-      <w:r>
-        <w:t xml:space="preserve"> </w:t>
-      </w:r>
-      <w:r>
-        <w:t xml:space="preserve">Expected </w:t>
-      </w:r>
-      <w:r>
-        <w:t>Degree</w:t>
       </w:r>
     </w:p>
     <w:p>
@@ -80,7 +74,7 @@
         <w:rPr>
           <w:b/>
         </w:rPr>
-        <w:t>3.85</w:t>
+        <w:t>3.88</w:t>
       </w:r>
       <w:r>
         <w:rPr>
@@ -108,7 +102,10 @@
             <w:jc w:val="right"/>
           </w:pPr>
           <w:r>
-            <w:t>Majoring in Computer Science</w:t>
+            <w:t>Majored</w:t>
+          </w:r>
+          <w:r>
+            <w:t xml:space="preserve"> in Computer Science</w:t>
           </w:r>
           <w:r>
             <w:tab/>
@@ -155,7 +152,13 @@
             <w:spacing w:before="120"/>
           </w:pPr>
           <w:r>
-            <w:t>Prior experience</w:t>
+            <w:t>Prior</w:t>
+          </w:r>
+          <w:r>
+            <w:t>/Partial</w:t>
+          </w:r>
+          <w:r>
+            <w:t xml:space="preserve"> experience</w:t>
           </w:r>
           <w:r>
             <w:t xml:space="preserve"> </w:t>
@@ -165,6 +168,14 @@
           </w:r>
           <w:r>
             <w:t xml:space="preserve"> </w:t>
+          </w:r>
+          <w:proofErr w:type="spellStart"/>
+          <w:r>
+            <w:t>Javascript</w:t>
+          </w:r>
+          <w:proofErr w:type="spellEnd"/>
+          <w:r>
+            <w:t xml:space="preserve">, Typescript, </w:t>
           </w:r>
           <w:r>
             <w:t xml:space="preserve">C++, </w:t>
@@ -206,29 +217,13 @@
             <w:t>Extensive version control experie</w:t>
           </w:r>
           <w:r>
-            <w:t>nce with Git</w:t>
+            <w:t xml:space="preserve">nce with </w:t>
           </w:r>
-        </w:p>
-        <w:p>
-          <w:pPr>
-            <w:pStyle w:val="ListBullet"/>
-            <w:spacing w:before="120"/>
-          </w:pPr>
+          <w:proofErr w:type="spellStart"/>
           <w:r>
-            <w:t xml:space="preserve">Acquired </w:t>
+            <w:t>Git</w:t>
           </w:r>
-          <w:r>
-            <w:t xml:space="preserve">leadership skills as </w:t>
-          </w:r>
-          <w:r>
-            <w:t>Team Leader</w:t>
-          </w:r>
-          <w:r>
-            <w:t xml:space="preserve"> </w:t>
-          </w:r>
-          <w:r>
-            <w:t>of Software Engineering group project</w:t>
-          </w:r>
+          <w:proofErr w:type="spellEnd"/>
         </w:p>
       </w:sdtContent>
     </w:sdt>
@@ -247,20 +242,17 @@
         <w:spacing w:before="120" w:after="120"/>
       </w:pPr>
       <w:r>
-        <w:t>Co-op</w:t>
-      </w:r>
-      <w:r>
-        <w:t xml:space="preserve"> DevOps </w:t>
-      </w:r>
-      <w:r>
-        <w:t xml:space="preserve">Architect </w:t>
-      </w:r>
-      <w:r>
-        <w:t>at Oplogic</w:t>
+        <w:t>Software Engineer</w:t>
+      </w:r>
+      <w:r>
+        <w:t xml:space="preserve"> in the Ford College Graduate Program</w:t>
+      </w:r>
+      <w:r>
+        <w:t xml:space="preserve"> at Ford Motor Company</w:t>
       </w:r>
       <w:r>
         <w:tab/>
-        <w:t>January 2016 – Present</w:t>
+        <w:t>June 2017 – Present</w:t>
       </w:r>
     </w:p>
     <w:p>
@@ -272,7 +264,7 @@
         <w:spacing w:before="120"/>
       </w:pPr>
       <w:r>
-        <w:t>Implemented Gradle as company’s first ever build tool</w:t>
+        <w:t>Worked on two product based teams utilizing the Spring and Angular frameworks</w:t>
       </w:r>
       <w:r>
         <w:tab/>
@@ -281,13 +273,7 @@
         <w:rPr>
           <w:b/>
         </w:rPr>
-        <w:t>Clawson</w:t>
-      </w:r>
-      <w:r>
-        <w:rPr>
-          <w:b/>
-        </w:rPr>
-        <w:t>, MI</w:t>
+        <w:t>Dearborn, MI</w:t>
       </w:r>
     </w:p>
     <w:p>
@@ -299,7 +285,18 @@
         <w:spacing w:before="120"/>
       </w:pPr>
       <w:r>
-        <w:t>Virtualized development environments with Vagrant</w:t>
+        <w:t xml:space="preserve">Lead technical interviews for </w:t>
+      </w:r>
+      <w:r>
+        <w:t>o</w:t>
+      </w:r>
+      <w:bookmarkStart w:id="0" w:name="_GoBack"/>
+      <w:bookmarkEnd w:id="0"/>
+      <w:r>
+        <w:t>ur</w:t>
+      </w:r>
+      <w:r>
+        <w:t xml:space="preserve"> teams that resulted in three hires</w:t>
       </w:r>
     </w:p>
     <w:p>
@@ -311,16 +308,7 @@
         <w:spacing w:before="120"/>
       </w:pPr>
       <w:r>
-        <w:t xml:space="preserve">Migrated </w:t>
-      </w:r>
-      <w:r>
-        <w:t>version control system from</w:t>
-      </w:r>
-      <w:r>
-        <w:t xml:space="preserve"> </w:t>
-      </w:r>
-      <w:r>
-        <w:t>CVS to Git</w:t>
+        <w:t>Retooled our team’s dev review process that resulted in a decrease in defects</w:t>
       </w:r>
     </w:p>
     <w:p>
@@ -332,73 +320,7 @@
         <w:spacing w:before="120"/>
       </w:pPr>
       <w:r>
-        <w:t xml:space="preserve">Wrote numerous </w:t>
-      </w:r>
-      <w:r>
-        <w:t xml:space="preserve">Python and Bash </w:t>
-      </w:r>
-      <w:r>
-        <w:t>scripts to automate production moves and DevOps tasks</w:t>
-      </w:r>
-    </w:p>
-    <w:p>
-      <w:pPr>
-        <w:pStyle w:val="ListBullet"/>
-      </w:pPr>
-      <w:r>
-        <w:t>I</w:t>
-      </w:r>
-      <w:r>
-        <w:t>ncrease</w:t>
-      </w:r>
-      <w:r>
-        <w:t>d</w:t>
-      </w:r>
-      <w:r>
-        <w:t xml:space="preserve"> productivity </w:t>
-      </w:r>
-      <w:r>
-        <w:t>by creating</w:t>
-      </w:r>
-      <w:r>
-        <w:t xml:space="preserve"> </w:t>
-      </w:r>
-      <w:r>
-        <w:t xml:space="preserve">local </w:t>
-      </w:r>
-      <w:r>
-        <w:t>database</w:t>
-      </w:r>
-      <w:r>
-        <w:t>s</w:t>
-      </w:r>
-      <w:r>
-        <w:t xml:space="preserve"> </w:t>
-      </w:r>
-      <w:r>
-        <w:t xml:space="preserve">to </w:t>
-      </w:r>
-      <w:r>
-        <w:t>decouple</w:t>
-      </w:r>
-      <w:r>
-        <w:t xml:space="preserve"> </w:t>
-      </w:r>
-      <w:r>
-        <w:t>development environments</w:t>
-      </w:r>
-    </w:p>
-    <w:p>
-      <w:pPr>
-        <w:pStyle w:val="ListBullet"/>
-      </w:pPr>
-      <w:bookmarkStart w:id="0" w:name="_GoBack"/>
-      <w:bookmarkEnd w:id="0"/>
-      <w:r>
-        <w:t xml:space="preserve">Put database schema in version control with a migration based approach </w:t>
-      </w:r>
-      <w:r>
-        <w:t>using Flyway</w:t>
+        <w:t>Created Framework for our pairing stations that installs all needed software and dotfiles</w:t>
       </w:r>
     </w:p>
     <w:p>
@@ -410,13 +332,7 @@
         <w:spacing w:before="120"/>
       </w:pPr>
       <w:r>
-        <w:t xml:space="preserve">Introduced </w:t>
-      </w:r>
-      <w:r>
-        <w:t>c</w:t>
-      </w:r>
-      <w:r>
-        <w:t>ontinuous integration and deployment with Jenkins</w:t>
+        <w:t>Worked on company-wide solution to provide consistent development environments using Vagrant</w:t>
       </w:r>
     </w:p>
     <w:p>
@@ -425,17 +341,23 @@
         <w:spacing w:before="120" w:after="120"/>
       </w:pPr>
       <w:r>
-        <w:t>Co-op Software Engineer</w:t>
-      </w:r>
-      <w:r>
-        <w:t xml:space="preserve"> at Ford Motor Company (Contract)</w:t>
+        <w:t>Co-op</w:t>
+      </w:r>
+      <w:r>
+        <w:t xml:space="preserve"> DevOps </w:t>
+      </w:r>
+      <w:r>
+        <w:t xml:space="preserve">Architect </w:t>
+      </w:r>
+      <w:r>
+        <w:t>at Oplogic</w:t>
       </w:r>
       <w:r>
         <w:tab/>
-        <w:t xml:space="preserve">July 2015 – </w:t>
-      </w:r>
-      <w:r>
-        <w:t>August 2015</w:t>
+        <w:t xml:space="preserve">January 2016 – </w:t>
+      </w:r>
+      <w:r>
+        <w:t>February 2017</w:t>
       </w:r>
     </w:p>
     <w:p>
@@ -447,31 +369,7 @@
         <w:spacing w:before="120"/>
       </w:pPr>
       <w:r>
-        <w:t>Created</w:t>
-      </w:r>
-      <w:r>
-        <w:t xml:space="preserve"> </w:t>
-      </w:r>
-      <w:r>
-        <w:t>business facing</w:t>
-      </w:r>
-      <w:r>
-        <w:t xml:space="preserve"> web</w:t>
-      </w:r>
-      <w:r>
-        <w:t xml:space="preserve"> page that displays</w:t>
-      </w:r>
-      <w:r>
-        <w:t xml:space="preserve"> important</w:t>
-      </w:r>
-      <w:r>
-        <w:t xml:space="preserve"> </w:t>
-      </w:r>
-      <w:r>
-        <w:t>QA d</w:t>
-      </w:r>
-      <w:r>
-        <w:t>atabase information</w:t>
+        <w:t>Implemented Gradle as company’s first ever build tool</w:t>
       </w:r>
       <w:r>
         <w:tab/>
@@ -480,7 +378,13 @@
         <w:rPr>
           <w:b/>
         </w:rPr>
-        <w:t>Dearborn, MI</w:t>
+        <w:t>Clawson</w:t>
+      </w:r>
+      <w:r>
+        <w:rPr>
+          <w:b/>
+        </w:rPr>
+        <w:t>, MI</w:t>
       </w:r>
     </w:p>
     <w:p>
@@ -492,73 +396,7 @@
         <w:spacing w:before="120"/>
       </w:pPr>
       <w:r>
-        <w:t>Gained</w:t>
-      </w:r>
-      <w:r>
-        <w:t xml:space="preserve"> experience in Java, JS</w:t>
-      </w:r>
-      <w:r>
-        <w:t>F</w:t>
-      </w:r>
-      <w:r>
-        <w:t>, JS</w:t>
-      </w:r>
-      <w:r>
-        <w:t>P</w:t>
-      </w:r>
-      <w:r>
-        <w:t>, JDBC</w:t>
-      </w:r>
-      <w:r>
-        <w:t>,</w:t>
-      </w:r>
-      <w:r>
-        <w:t xml:space="preserve"> </w:t>
-      </w:r>
-      <w:r>
-        <w:t>Oracle SQL Developer</w:t>
-      </w:r>
-      <w:r>
-        <w:t>, and XML</w:t>
-      </w:r>
-    </w:p>
-    <w:p>
-      <w:pPr>
-        <w:pStyle w:val="Heading2"/>
-        <w:spacing w:before="120" w:after="120"/>
-      </w:pPr>
-      <w:r>
-        <w:t>Co-op</w:t>
-      </w:r>
-      <w:r>
-        <w:t xml:space="preserve"> Software </w:t>
-      </w:r>
-      <w:r>
-        <w:t>Engineer</w:t>
-      </w:r>
-      <w:r>
-        <w:t xml:space="preserve"> at </w:t>
-      </w:r>
-      <w:r>
-        <w:t>Epitec</w:t>
-      </w:r>
-      <w:r>
-        <w:tab/>
-      </w:r>
-      <w:r>
-        <w:t>March</w:t>
-      </w:r>
-      <w:r>
-        <w:t xml:space="preserve"> 2015 </w:t>
-      </w:r>
-      <w:r>
-        <w:t>–</w:t>
-      </w:r>
-      <w:r>
-        <w:t xml:space="preserve"> </w:t>
-      </w:r>
-      <w:r>
-        <w:t>June 2015</w:t>
+        <w:t>Virtualized development environments with Vagrant</w:t>
       </w:r>
     </w:p>
     <w:p>
@@ -570,98 +408,16 @@
         <w:spacing w:before="120"/>
       </w:pPr>
       <w:r>
-        <w:t>Maintained</w:t>
-      </w:r>
-      <w:r>
-        <w:t xml:space="preserve"> and </w:t>
-      </w:r>
-      <w:r>
-        <w:t>rewrote</w:t>
-      </w:r>
-      <w:r>
-        <w:t xml:space="preserve"> sections of </w:t>
-      </w:r>
-      <w:r>
-        <w:t>existing code</w:t>
-      </w:r>
-      <w:r>
-        <w:t xml:space="preserve"> base</w:t>
-      </w:r>
-      <w:r>
-        <w:t xml:space="preserve"> using ASP.NET</w:t>
-      </w:r>
-      <w:r>
-        <w:tab/>
-      </w:r>
-      <w:r>
-        <w:rPr>
-          <w:b/>
-        </w:rPr>
-        <w:t>Southfield</w:t>
-      </w:r>
-      <w:r>
-        <w:rPr>
-          <w:b/>
-        </w:rPr>
-        <w:t>, MI</w:t>
-      </w:r>
-    </w:p>
-    <w:p>
-      <w:pPr>
-        <w:pStyle w:val="ListBullet"/>
-        <w:spacing w:before="120"/>
-      </w:pPr>
-      <w:r>
-        <w:t>G</w:t>
-      </w:r>
-      <w:r>
-        <w:t>ained</w:t>
+        <w:t xml:space="preserve">Migrated </w:t>
+      </w:r>
+      <w:r>
+        <w:t>version control system from</w:t>
       </w:r>
       <w:r>
         <w:t xml:space="preserve"> </w:t>
       </w:r>
       <w:r>
-        <w:t>experience in</w:t>
-      </w:r>
-      <w:r>
-        <w:t xml:space="preserve"> C#, </w:t>
-      </w:r>
-      <w:r>
-        <w:t>SQL Server</w:t>
-      </w:r>
-      <w:r>
-        <w:t>,</w:t>
-      </w:r>
-      <w:r>
-        <w:t xml:space="preserve"> and</w:t>
-      </w:r>
-      <w:r>
-        <w:t xml:space="preserve"> </w:t>
-      </w:r>
-      <w:r>
-        <w:t>JavaScript</w:t>
-      </w:r>
-    </w:p>
-    <w:p>
-      <w:pPr>
-        <w:pStyle w:val="Heading1"/>
-        <w:spacing w:before="120" w:after="120"/>
-      </w:pPr>
-      <w:r>
-        <w:t>Personal Project</w:t>
-      </w:r>
-    </w:p>
-    <w:p>
-      <w:pPr>
-        <w:pStyle w:val="Heading2"/>
-        <w:spacing w:before="120" w:after="120"/>
-      </w:pPr>
-      <w:r>
-        <w:t>Passive Language Learning</w:t>
-      </w:r>
-      <w:r>
-        <w:tab/>
-        <w:t>December 2015 – Present</w:t>
+        <w:t>CVS to Git</w:t>
       </w:r>
     </w:p>
     <w:p>
@@ -673,16 +429,59 @@
         <w:spacing w:before="120"/>
       </w:pPr>
       <w:r>
-        <w:t>Developing</w:t>
+        <w:t xml:space="preserve">Wrote numerous </w:t>
+      </w:r>
+      <w:r>
+        <w:t xml:space="preserve">Python and Bash </w:t>
+      </w:r>
+      <w:r>
+        <w:t>scripts to automate production moves and DevOps tasks</w:t>
+      </w:r>
+    </w:p>
+    <w:p>
+      <w:pPr>
+        <w:pStyle w:val="ListBullet"/>
+      </w:pPr>
+      <w:r>
+        <w:t>Increased productivity by creating</w:t>
       </w:r>
       <w:r>
         <w:t xml:space="preserve"> </w:t>
       </w:r>
       <w:r>
-        <w:t xml:space="preserve">browser extension to </w:t>
-      </w:r>
-      <w:r>
-        <w:t>help users passively learn a new language</w:t>
+        <w:t xml:space="preserve">local </w:t>
+      </w:r>
+      <w:r>
+        <w:t>database</w:t>
+      </w:r>
+      <w:r>
+        <w:t>s</w:t>
+      </w:r>
+      <w:r>
+        <w:t xml:space="preserve"> </w:t>
+      </w:r>
+      <w:r>
+        <w:t xml:space="preserve">to </w:t>
+      </w:r>
+      <w:r>
+        <w:t>decouple</w:t>
+      </w:r>
+      <w:r>
+        <w:t xml:space="preserve"> </w:t>
+      </w:r>
+      <w:r>
+        <w:t>development environments</w:t>
+      </w:r>
+    </w:p>
+    <w:p>
+      <w:pPr>
+        <w:pStyle w:val="ListBullet"/>
+      </w:pPr>
+      <w:r>
+        <w:t xml:space="preserve">Put database schema in version control with a migration based approach </w:t>
+      </w:r>
+      <w:r>
+        <w:t>using Flyway</w:t>
       </w:r>
     </w:p>
     <w:p>
@@ -694,25 +493,13 @@
         <w:spacing w:before="120"/>
       </w:pPr>
       <w:r>
-        <w:t>Acqui</w:t>
-      </w:r>
-      <w:r>
-        <w:t>ring</w:t>
-      </w:r>
-      <w:r>
-        <w:t xml:space="preserve"> </w:t>
-      </w:r>
-      <w:r>
-        <w:t>experience</w:t>
-      </w:r>
-      <w:r>
-        <w:t xml:space="preserve"> in JavaScript</w:t>
-      </w:r>
-      <w:r>
-        <w:t xml:space="preserve"> </w:t>
-      </w:r>
-      <w:r>
-        <w:t>and jQuery</w:t>
+        <w:t xml:space="preserve">Introduced </w:t>
+      </w:r>
+      <w:r>
+        <w:t>c</w:t>
+      </w:r>
+      <w:r>
+        <w:t>ontinuous integration and deployment with Jenkins</w:t>
       </w:r>
     </w:p>
     <w:p>
@@ -721,7 +508,7 @@
         <w:spacing w:before="120" w:after="120"/>
       </w:pPr>
       <w:r>
-        <w:t>Groups and Organizations</w:t>
+        <w:t>Personal Project</w:t>
       </w:r>
     </w:p>
     <w:p>
@@ -730,27 +517,108 @@
         <w:spacing w:before="120" w:after="120"/>
       </w:pPr>
       <w:r>
-        <w:t>Member at The Great Lakes Area .Net User Group</w:t>
+        <w:t>PoshPlus</w:t>
       </w:r>
       <w:r>
         <w:tab/>
-        <w:t>May 2015 - Present</w:t>
+        <w:t>May 2018</w:t>
+      </w:r>
+      <w:r>
+        <w:t xml:space="preserve"> – Present</w:t>
       </w:r>
     </w:p>
     <w:p>
       <w:pPr>
-        <w:pStyle w:val="Heading2"/>
-        <w:spacing w:before="120" w:after="120"/>
-      </w:pPr>
-      <w:r>
-        <w:t>Member at The ACM International Collegiate Programing C</w:t>
-      </w:r>
-      <w:r>
-        <w:t>ompetition</w:t>
-      </w:r>
-      <w:r>
-        <w:tab/>
-        <w:t>September 2015 - Present</w:t>
+        <w:pStyle w:val="ListBullet"/>
+        <w:tabs>
+          <w:tab w:val="right" w:pos="10080"/>
+        </w:tabs>
+        <w:spacing w:before="120"/>
+      </w:pPr>
+      <w:r>
+        <w:t>Created a</w:t>
+      </w:r>
+      <w:r>
+        <w:t>n open source</w:t>
+      </w:r>
+      <w:r>
+        <w:t xml:space="preserve"> PowerShell framework that greatly improves </w:t>
+      </w:r>
+      <w:r>
+        <w:t>the terminal experience on windows</w:t>
+      </w:r>
+    </w:p>
+    <w:p>
+      <w:pPr>
+        <w:pStyle w:val="ListBullet"/>
+        <w:tabs>
+          <w:tab w:val="right" w:pos="10080"/>
+        </w:tabs>
+        <w:spacing w:before="120"/>
+      </w:pPr>
+      <w:r>
+        <w:t xml:space="preserve">Provides over 100 </w:t>
+      </w:r>
+      <w:proofErr w:type="spellStart"/>
+      <w:r>
+        <w:t>git</w:t>
+      </w:r>
+      <w:proofErr w:type="spellEnd"/>
+      <w:r>
+        <w:t xml:space="preserve"> aliases with a function to help discover them</w:t>
+      </w:r>
+    </w:p>
+    <w:p>
+      <w:pPr>
+        <w:pStyle w:val="ListBullet"/>
+        <w:tabs>
+          <w:tab w:val="right" w:pos="10080"/>
+        </w:tabs>
+        <w:spacing w:before="120"/>
+      </w:pPr>
+      <w:r>
+        <w:t>Includes beautiful themes such as the</w:t>
+      </w:r>
+      <w:r>
+        <w:t xml:space="preserve"> famous</w:t>
+      </w:r>
+      <w:r>
+        <w:t xml:space="preserve"> </w:t>
+      </w:r>
+      <w:proofErr w:type="spellStart"/>
+      <w:r>
+        <w:t>Agnoster</w:t>
+      </w:r>
+      <w:proofErr w:type="spellEnd"/>
+      <w:r>
+        <w:t xml:space="preserve"> theme</w:t>
+      </w:r>
+    </w:p>
+    <w:p>
+      <w:pPr>
+        <w:pStyle w:val="ListBullet"/>
+        <w:tabs>
+          <w:tab w:val="right" w:pos="10080"/>
+        </w:tabs>
+        <w:spacing w:before="120"/>
+      </w:pPr>
+      <w:r>
+        <w:t xml:space="preserve">Abstracts the provided package manager to allow users to install any software </w:t>
+      </w:r>
+      <w:r>
+        <w:t>for fast and easy setup</w:t>
+      </w:r>
+    </w:p>
+    <w:p>
+      <w:pPr>
+        <w:pStyle w:val="ListBullet"/>
+        <w:tabs>
+          <w:tab w:val="right" w:pos="10080"/>
+        </w:tabs>
+        <w:spacing w:before="120"/>
+      </w:pPr>
+      <w:r>
+        <w:t>Includes command history search with partially typed commands</w:t>
       </w:r>
     </w:p>
     <w:sectPr>
@@ -767,7 +635,7 @@
 </file>
 
 <file path=word/endnotes.xml><?xml version="1.0" encoding="utf-8"?>
-<w:endnotes xmlns:wpc="http://schemas.microsoft.com/office/word/2010/wordprocessingCanvas" xmlns:mo="http://schemas.microsoft.com/office/mac/office/2008/main" xmlns:mc="http://schemas.openxmlformats.org/markup-compatibility/2006" xmlns:mv="urn:schemas-microsoft-com:mac:vml" xmlns:o="urn:schemas-microsoft-com:office:office" xmlns:r="http://schemas.openxmlformats.org/officeDocument/2006/relationships" xmlns:m="http://schemas.openxmlformats.org/officeDocument/2006/math" xmlns:v="urn:schemas-microsoft-com:vml" xmlns:wp14="http://schemas.microsoft.com/office/word/2010/wordprocessingDrawing" xmlns:wp="http://schemas.openxmlformats.org/drawingml/2006/wordprocessingDrawing" xmlns:w10="urn:schemas-microsoft-com:office:word" xmlns:w="http://schemas.openxmlformats.org/wordprocessingml/2006/main" xmlns:w14="http://schemas.microsoft.com/office/word/2010/wordml" xmlns:w15="http://schemas.microsoft.com/office/word/2012/wordml" xmlns:wpg="http://schemas.microsoft.com/office/word/2010/wordprocessingGroup" xmlns:wpi="http://schemas.microsoft.com/office/word/2010/wordprocessingInk" xmlns:wne="http://schemas.microsoft.com/office/word/2006/wordml" xmlns:wps="http://schemas.microsoft.com/office/word/2010/wordprocessingShape" mc:Ignorable="w14 w15 wp14">
+<w:endnotes xmlns:wpc="http://schemas.microsoft.com/office/word/2010/wordprocessingCanvas" xmlns:cx="http://schemas.microsoft.com/office/drawing/2014/chartex" xmlns:cx1="http://schemas.microsoft.com/office/drawing/2015/9/8/chartex" xmlns:mc="http://schemas.openxmlformats.org/markup-compatibility/2006" xmlns:o="urn:schemas-microsoft-com:office:office" xmlns:r="http://schemas.openxmlformats.org/officeDocument/2006/relationships" xmlns:m="http://schemas.openxmlformats.org/officeDocument/2006/math" xmlns:v="urn:schemas-microsoft-com:vml" xmlns:wp14="http://schemas.microsoft.com/office/word/2010/wordprocessingDrawing" xmlns:wp="http://schemas.openxmlformats.org/drawingml/2006/wordprocessingDrawing" xmlns:w10="urn:schemas-microsoft-com:office:word" xmlns:w="http://schemas.openxmlformats.org/wordprocessingml/2006/main" xmlns:w14="http://schemas.microsoft.com/office/word/2010/wordml" xmlns:w15="http://schemas.microsoft.com/office/word/2012/wordml" xmlns:w16se="http://schemas.microsoft.com/office/word/2015/wordml/symex" xmlns:wpg="http://schemas.microsoft.com/office/word/2010/wordprocessingGroup" xmlns:wpi="http://schemas.microsoft.com/office/word/2010/wordprocessingInk" xmlns:wne="http://schemas.microsoft.com/office/word/2006/wordml" xmlns:wps="http://schemas.microsoft.com/office/word/2010/wordprocessingShape" mc:Ignorable="w14 w15 w16se wp14">
   <w:endnote w:type="separator" w:id="-1">
     <w:p>
       <w:pPr>
@@ -792,7 +660,7 @@
 </file>
 
 <file path=word/footnotes.xml><?xml version="1.0" encoding="utf-8"?>
-<w:footnotes xmlns:wpc="http://schemas.microsoft.com/office/word/2010/wordprocessingCanvas" xmlns:mo="http://schemas.microsoft.com/office/mac/office/2008/main" xmlns:mc="http://schemas.openxmlformats.org/markup-compatibility/2006" xmlns:mv="urn:schemas-microsoft-com:mac:vml" xmlns:o="urn:schemas-microsoft-com:office:office" xmlns:r="http://schemas.openxmlformats.org/officeDocument/2006/relationships" xmlns:m="http://schemas.openxmlformats.org/officeDocument/2006/math" xmlns:v="urn:schemas-microsoft-com:vml" xmlns:wp14="http://schemas.microsoft.com/office/word/2010/wordprocessingDrawing" xmlns:wp="http://schemas.openxmlformats.org/drawingml/2006/wordprocessingDrawing" xmlns:w10="urn:schemas-microsoft-com:office:word" xmlns:w="http://schemas.openxmlformats.org/wordprocessingml/2006/main" xmlns:w14="http://schemas.microsoft.com/office/word/2010/wordml" xmlns:w15="http://schemas.microsoft.com/office/word/2012/wordml" xmlns:wpg="http://schemas.microsoft.com/office/word/2010/wordprocessingGroup" xmlns:wpi="http://schemas.microsoft.com/office/word/2010/wordprocessingInk" xmlns:wne="http://schemas.microsoft.com/office/word/2006/wordml" xmlns:wps="http://schemas.microsoft.com/office/word/2010/wordprocessingShape" mc:Ignorable="w14 w15 wp14">
+<w:footnotes xmlns:wpc="http://schemas.microsoft.com/office/word/2010/wordprocessingCanvas" xmlns:cx="http://schemas.microsoft.com/office/drawing/2014/chartex" xmlns:cx1="http://schemas.microsoft.com/office/drawing/2015/9/8/chartex" xmlns:mc="http://schemas.openxmlformats.org/markup-compatibility/2006" xmlns:o="urn:schemas-microsoft-com:office:office" xmlns:r="http://schemas.openxmlformats.org/officeDocument/2006/relationships" xmlns:m="http://schemas.openxmlformats.org/officeDocument/2006/math" xmlns:v="urn:schemas-microsoft-com:vml" xmlns:wp14="http://schemas.microsoft.com/office/word/2010/wordprocessingDrawing" xmlns:wp="http://schemas.openxmlformats.org/drawingml/2006/wordprocessingDrawing" xmlns:w10="urn:schemas-microsoft-com:office:word" xmlns:w="http://schemas.openxmlformats.org/wordprocessingml/2006/main" xmlns:w14="http://schemas.microsoft.com/office/word/2010/wordml" xmlns:w15="http://schemas.microsoft.com/office/word/2012/wordml" xmlns:w16se="http://schemas.microsoft.com/office/word/2015/wordml/symex" xmlns:wpg="http://schemas.microsoft.com/office/word/2010/wordprocessingGroup" xmlns:wpi="http://schemas.microsoft.com/office/word/2010/wordprocessingInk" xmlns:wne="http://schemas.microsoft.com/office/word/2006/wordml" xmlns:wps="http://schemas.microsoft.com/office/word/2010/wordprocessingShape" mc:Ignorable="w14 w15 w16se wp14">
   <w:footnote w:type="separator" w:id="-1">
     <w:p>
       <w:pPr>
@@ -817,7 +685,7 @@
 </file>
 
 <file path=word/header1.xml><?xml version="1.0" encoding="utf-8"?>
-<w:hdr xmlns:wpc="http://schemas.microsoft.com/office/word/2010/wordprocessingCanvas" xmlns:mo="http://schemas.microsoft.com/office/mac/office/2008/main" xmlns:mc="http://schemas.openxmlformats.org/markup-compatibility/2006" xmlns:mv="urn:schemas-microsoft-com:mac:vml" xmlns:o="urn:schemas-microsoft-com:office:office" xmlns:r="http://schemas.openxmlformats.org/officeDocument/2006/relationships" xmlns:m="http://schemas.openxmlformats.org/officeDocument/2006/math" xmlns:v="urn:schemas-microsoft-com:vml" xmlns:wp14="http://schemas.microsoft.com/office/word/2010/wordprocessingDrawing" xmlns:wp="http://schemas.openxmlformats.org/drawingml/2006/wordprocessingDrawing" xmlns:w10="urn:schemas-microsoft-com:office:word" xmlns:w="http://schemas.openxmlformats.org/wordprocessingml/2006/main" xmlns:w14="http://schemas.microsoft.com/office/word/2010/wordml" xmlns:w15="http://schemas.microsoft.com/office/word/2012/wordml" xmlns:wpg="http://schemas.microsoft.com/office/word/2010/wordprocessingGroup" xmlns:wpi="http://schemas.microsoft.com/office/word/2010/wordprocessingInk" xmlns:wne="http://schemas.microsoft.com/office/word/2006/wordml" xmlns:wps="http://schemas.microsoft.com/office/word/2010/wordprocessingShape" mc:Ignorable="w14 w15 wp14">
+<w:hdr xmlns:wpc="http://schemas.microsoft.com/office/word/2010/wordprocessingCanvas" xmlns:cx="http://schemas.microsoft.com/office/drawing/2014/chartex" xmlns:cx1="http://schemas.microsoft.com/office/drawing/2015/9/8/chartex" xmlns:mc="http://schemas.openxmlformats.org/markup-compatibility/2006" xmlns:o="urn:schemas-microsoft-com:office:office" xmlns:r="http://schemas.openxmlformats.org/officeDocument/2006/relationships" xmlns:m="http://schemas.openxmlformats.org/officeDocument/2006/math" xmlns:v="urn:schemas-microsoft-com:vml" xmlns:wp14="http://schemas.microsoft.com/office/word/2010/wordprocessingDrawing" xmlns:wp="http://schemas.openxmlformats.org/drawingml/2006/wordprocessingDrawing" xmlns:w10="urn:schemas-microsoft-com:office:word" xmlns:w="http://schemas.openxmlformats.org/wordprocessingml/2006/main" xmlns:w14="http://schemas.microsoft.com/office/word/2010/wordml" xmlns:w15="http://schemas.microsoft.com/office/word/2012/wordml" xmlns:w16se="http://schemas.microsoft.com/office/word/2015/wordml/symex" xmlns:wpg="http://schemas.microsoft.com/office/word/2010/wordprocessingGroup" xmlns:wpi="http://schemas.microsoft.com/office/word/2010/wordprocessingInk" xmlns:wne="http://schemas.microsoft.com/office/word/2006/wordml" xmlns:wps="http://schemas.microsoft.com/office/word/2010/wordprocessingShape" mc:Ignorable="w14 w15 w16se wp14">
   <w:p>
     <w:pPr>
       <w:pStyle w:val="Header"/>
@@ -851,7 +719,7 @@
 </file>
 
 <file path=word/header2.xml><?xml version="1.0" encoding="utf-8"?>
-<w:hdr xmlns:wpc="http://schemas.microsoft.com/office/word/2010/wordprocessingCanvas" xmlns:mo="http://schemas.microsoft.com/office/mac/office/2008/main" xmlns:mc="http://schemas.openxmlformats.org/markup-compatibility/2006" xmlns:mv="urn:schemas-microsoft-com:mac:vml" xmlns:o="urn:schemas-microsoft-com:office:office" xmlns:r="http://schemas.openxmlformats.org/officeDocument/2006/relationships" xmlns:m="http://schemas.openxmlformats.org/officeDocument/2006/math" xmlns:v="urn:schemas-microsoft-com:vml" xmlns:wp14="http://schemas.microsoft.com/office/word/2010/wordprocessingDrawing" xmlns:wp="http://schemas.openxmlformats.org/drawingml/2006/wordprocessingDrawing" xmlns:w10="urn:schemas-microsoft-com:office:word" xmlns:w="http://schemas.openxmlformats.org/wordprocessingml/2006/main" xmlns:w14="http://schemas.microsoft.com/office/word/2010/wordml" xmlns:w15="http://schemas.microsoft.com/office/word/2012/wordml" xmlns:wpg="http://schemas.microsoft.com/office/word/2010/wordprocessingGroup" xmlns:wpi="http://schemas.microsoft.com/office/word/2010/wordprocessingInk" xmlns:wne="http://schemas.microsoft.com/office/word/2006/wordml" xmlns:wps="http://schemas.microsoft.com/office/word/2010/wordprocessingShape" mc:Ignorable="w14 w15 wp14">
+<w:hdr xmlns:wpc="http://schemas.microsoft.com/office/word/2010/wordprocessingCanvas" xmlns:cx="http://schemas.microsoft.com/office/drawing/2014/chartex" xmlns:cx1="http://schemas.microsoft.com/office/drawing/2015/9/8/chartex" xmlns:mc="http://schemas.openxmlformats.org/markup-compatibility/2006" xmlns:o="urn:schemas-microsoft-com:office:office" xmlns:r="http://schemas.openxmlformats.org/officeDocument/2006/relationships" xmlns:m="http://schemas.openxmlformats.org/officeDocument/2006/math" xmlns:v="urn:schemas-microsoft-com:vml" xmlns:wp14="http://schemas.microsoft.com/office/word/2010/wordprocessingDrawing" xmlns:wp="http://schemas.openxmlformats.org/drawingml/2006/wordprocessingDrawing" xmlns:w10="urn:schemas-microsoft-com:office:word" xmlns:w="http://schemas.openxmlformats.org/wordprocessingml/2006/main" xmlns:w14="http://schemas.microsoft.com/office/word/2010/wordml" xmlns:w15="http://schemas.microsoft.com/office/word/2012/wordml" xmlns:w16se="http://schemas.microsoft.com/office/word/2015/wordml/symex" xmlns:wpg="http://schemas.microsoft.com/office/word/2010/wordprocessingGroup" xmlns:wpi="http://schemas.microsoft.com/office/word/2010/wordprocessingInk" xmlns:wne="http://schemas.microsoft.com/office/word/2006/wordml" xmlns:wps="http://schemas.microsoft.com/office/word/2010/wordprocessingShape" mc:Ignorable="w14 w15 w16se wp14">
   <w:p>
     <w:pPr>
       <w:pStyle w:val="Title"/>
@@ -884,7 +752,37 @@
         <w:sz w:val="20"/>
         <w:szCs w:val="20"/>
       </w:rPr>
-      <w:t>12611 Stoneridge Lane</w:t>
+      <w:t>5001</w:t>
+    </w:r>
+    <w:r>
+      <w:rPr>
+        <w:sz w:val="20"/>
+        <w:szCs w:val="20"/>
+      </w:rPr>
+      <w:t xml:space="preserve"> </w:t>
+    </w:r>
+    <w:r>
+      <w:rPr>
+        <w:sz w:val="20"/>
+        <w:szCs w:val="20"/>
+      </w:rPr>
+      <w:t xml:space="preserve">Heather </w:t>
+    </w:r>
+    <w:proofErr w:type="spellStart"/>
+    <w:r>
+      <w:rPr>
+        <w:sz w:val="20"/>
+        <w:szCs w:val="20"/>
+      </w:rPr>
+      <w:t>Dr</w:t>
+    </w:r>
+    <w:proofErr w:type="spellEnd"/>
+    <w:r>
+      <w:rPr>
+        <w:sz w:val="20"/>
+        <w:szCs w:val="20"/>
+      </w:rPr>
+      <w:t xml:space="preserve"> Apt H106</w:t>
     </w:r>
     <w:r>
       <w:rPr>
@@ -905,7 +803,7 @@
         <w:sz w:val="20"/>
         <w:szCs w:val="20"/>
       </w:rPr>
-      <w:t>South Rockwood</w:t>
+      <w:t>Dearborn</w:t>
     </w:r>
     <w:r>
       <w:rPr>
@@ -919,7 +817,7 @@
         <w:sz w:val="20"/>
         <w:szCs w:val="20"/>
       </w:rPr>
-      <w:t>48179</w:t>
+      <w:t>48126</w:t>
     </w:r>
     <w:r>
       <w:rPr>
@@ -928,21 +826,40 @@
       </w:rPr>
       <w:tab/>
     </w:r>
+    <w:proofErr w:type="spellStart"/>
     <w:r>
       <w:rPr>
         <w:b/>
         <w:sz w:val="20"/>
         <w:szCs w:val="20"/>
       </w:rPr>
-      <w:t>Github:</w:t>
+      <w:t>Github</w:t>
+    </w:r>
+    <w:proofErr w:type="spellEnd"/>
+    <w:r>
+      <w:rPr>
+        <w:b/>
+        <w:sz w:val="20"/>
+        <w:szCs w:val="20"/>
+      </w:rPr>
+      <w:t>:</w:t>
     </w:r>
     <w:r>
       <w:rPr>
         <w:sz w:val="20"/>
         <w:szCs w:val="20"/>
       </w:rPr>
-      <w:t xml:space="preserve"> Github.com/JustinHoyt</w:t>
+      <w:t xml:space="preserve"> Github.com/</w:t>
     </w:r>
+    <w:proofErr w:type="spellStart"/>
+    <w:r>
+      <w:rPr>
+        <w:sz w:val="20"/>
+        <w:szCs w:val="20"/>
+      </w:rPr>
+      <w:t>JustinHoyt</w:t>
+    </w:r>
+    <w:proofErr w:type="spellEnd"/>
     <w:r>
       <w:rPr>
         <w:sz w:val="20"/>
@@ -999,7 +916,7 @@
         <w:sz w:val="20"/>
         <w:szCs w:val="20"/>
       </w:rPr>
-      <w:t>Jlhoyt@umich.edu</w:t>
+      <w:t>JustinHoyt24@gmail.com</w:t>
     </w:r>
     <w:r>
       <w:rPr>
@@ -1042,8 +959,8 @@
 </file>
 
 <file path=word/numbering.xml><?xml version="1.0" encoding="utf-8"?>
-<w:numbering xmlns:wpc="http://schemas.microsoft.com/office/word/2010/wordprocessingCanvas" xmlns:mo="http://schemas.microsoft.com/office/mac/office/2008/main" xmlns:mc="http://schemas.openxmlformats.org/markup-compatibility/2006" xmlns:mv="urn:schemas-microsoft-com:mac:vml" xmlns:o="urn:schemas-microsoft-com:office:office" xmlns:r="http://schemas.openxmlformats.org/officeDocument/2006/relationships" xmlns:m="http://schemas.openxmlformats.org/officeDocument/2006/math" xmlns:v="urn:schemas-microsoft-com:vml" xmlns:wp14="http://schemas.microsoft.com/office/word/2010/wordprocessingDrawing" xmlns:wp="http://schemas.openxmlformats.org/drawingml/2006/wordprocessingDrawing" xmlns:w10="urn:schemas-microsoft-com:office:word" xmlns:w="http://schemas.openxmlformats.org/wordprocessingml/2006/main" xmlns:w14="http://schemas.microsoft.com/office/word/2010/wordml" xmlns:w15="http://schemas.microsoft.com/office/word/2012/wordml" xmlns:wpg="http://schemas.microsoft.com/office/word/2010/wordprocessingGroup" xmlns:wpi="http://schemas.microsoft.com/office/word/2010/wordprocessingInk" xmlns:wne="http://schemas.microsoft.com/office/word/2006/wordml" xmlns:wps="http://schemas.microsoft.com/office/word/2010/wordprocessingShape" mc:Ignorable="w14 w15 wp14">
-  <w:abstractNum w:abstractNumId="0">
+<w:numbering xmlns:wpc="http://schemas.microsoft.com/office/word/2010/wordprocessingCanvas" xmlns:cx="http://schemas.microsoft.com/office/drawing/2014/chartex" xmlns:cx1="http://schemas.microsoft.com/office/drawing/2015/9/8/chartex" xmlns:mc="http://schemas.openxmlformats.org/markup-compatibility/2006" xmlns:o="urn:schemas-microsoft-com:office:office" xmlns:r="http://schemas.openxmlformats.org/officeDocument/2006/relationships" xmlns:m="http://schemas.openxmlformats.org/officeDocument/2006/math" xmlns:v="urn:schemas-microsoft-com:vml" xmlns:wp14="http://schemas.microsoft.com/office/word/2010/wordprocessingDrawing" xmlns:wp="http://schemas.openxmlformats.org/drawingml/2006/wordprocessingDrawing" xmlns:w10="urn:schemas-microsoft-com:office:word" xmlns:w="http://schemas.openxmlformats.org/wordprocessingml/2006/main" xmlns:w14="http://schemas.microsoft.com/office/word/2010/wordml" xmlns:w15="http://schemas.microsoft.com/office/word/2012/wordml" xmlns:w16se="http://schemas.microsoft.com/office/word/2015/wordml/symex" xmlns:wpg="http://schemas.microsoft.com/office/word/2010/wordprocessingGroup" xmlns:wpi="http://schemas.microsoft.com/office/word/2010/wordprocessingInk" xmlns:wne="http://schemas.microsoft.com/office/word/2006/wordml" xmlns:wps="http://schemas.microsoft.com/office/word/2010/wordprocessingShape" mc:Ignorable="w14 w15 w16se wp14">
+  <w:abstractNum w:abstractNumId="0" w15:restartNumberingAfterBreak="0">
     <w:nsid w:val="FFFFFF7C"/>
     <w:multiLevelType w:val="singleLevel"/>
     <w:tmpl w:val="B3FE90D6"/>
@@ -1061,7 +978,7 @@
       </w:pPr>
     </w:lvl>
   </w:abstractNum>
-  <w:abstractNum w:abstractNumId="1">
+  <w:abstractNum w:abstractNumId="1" w15:restartNumberingAfterBreak="0">
     <w:nsid w:val="FFFFFF7D"/>
     <w:multiLevelType w:val="singleLevel"/>
     <w:tmpl w:val="325C7E2C"/>
@@ -1079,7 +996,7 @@
       </w:pPr>
     </w:lvl>
   </w:abstractNum>
-  <w:abstractNum w:abstractNumId="2">
+  <w:abstractNum w:abstractNumId="2" w15:restartNumberingAfterBreak="0">
     <w:nsid w:val="FFFFFF7E"/>
     <w:multiLevelType w:val="singleLevel"/>
     <w:tmpl w:val="EE34C486"/>
@@ -1097,7 +1014,7 @@
       </w:pPr>
     </w:lvl>
   </w:abstractNum>
-  <w:abstractNum w:abstractNumId="3">
+  <w:abstractNum w:abstractNumId="3" w15:restartNumberingAfterBreak="0">
     <w:nsid w:val="FFFFFF7F"/>
     <w:multiLevelType w:val="singleLevel"/>
     <w:tmpl w:val="199CC584"/>
@@ -1115,7 +1032,7 @@
       </w:pPr>
     </w:lvl>
   </w:abstractNum>
-  <w:abstractNum w:abstractNumId="4">
+  <w:abstractNum w:abstractNumId="4" w15:restartNumberingAfterBreak="0">
     <w:nsid w:val="FFFFFF80"/>
     <w:multiLevelType w:val="singleLevel"/>
     <w:tmpl w:val="29C4C9C2"/>
@@ -1136,7 +1053,7 @@
       </w:rPr>
     </w:lvl>
   </w:abstractNum>
-  <w:abstractNum w:abstractNumId="5">
+  <w:abstractNum w:abstractNumId="5" w15:restartNumberingAfterBreak="0">
     <w:nsid w:val="FFFFFF81"/>
     <w:multiLevelType w:val="singleLevel"/>
     <w:tmpl w:val="B8345502"/>
@@ -1157,7 +1074,7 @@
       </w:rPr>
     </w:lvl>
   </w:abstractNum>
-  <w:abstractNum w:abstractNumId="6">
+  <w:abstractNum w:abstractNumId="6" w15:restartNumberingAfterBreak="0">
     <w:nsid w:val="FFFFFF82"/>
     <w:multiLevelType w:val="singleLevel"/>
     <w:tmpl w:val="137E0A86"/>
@@ -1178,7 +1095,7 @@
       </w:rPr>
     </w:lvl>
   </w:abstractNum>
-  <w:abstractNum w:abstractNumId="7">
+  <w:abstractNum w:abstractNumId="7" w15:restartNumberingAfterBreak="0">
     <w:nsid w:val="FFFFFF83"/>
     <w:multiLevelType w:val="singleLevel"/>
     <w:tmpl w:val="6BD67D32"/>
@@ -1199,7 +1116,7 @@
       </w:rPr>
     </w:lvl>
   </w:abstractNum>
-  <w:abstractNum w:abstractNumId="8">
+  <w:abstractNum w:abstractNumId="8" w15:restartNumberingAfterBreak="0">
     <w:nsid w:val="FFFFFF88"/>
     <w:multiLevelType w:val="singleLevel"/>
     <w:tmpl w:val="504E26E8"/>
@@ -1217,13 +1134,14 @@
       </w:pPr>
     </w:lvl>
   </w:abstractNum>
-  <w:abstractNum w:abstractNumId="9">
+  <w:abstractNum w:abstractNumId="9" w15:restartNumberingAfterBreak="0">
     <w:nsid w:val="FFFFFF89"/>
     <w:multiLevelType w:val="singleLevel"/>
-    <w:tmpl w:val="F0DE09F2"/>
+    <w:tmpl w:val="814CE75C"/>
     <w:lvl w:ilvl="0">
       <w:start w:val="1"/>
       <w:numFmt w:val="bullet"/>
+      <w:pStyle w:val="ListBullet"/>
       <w:lvlText w:val=""/>
       <w:lvlJc w:val="left"/>
       <w:pPr>
@@ -1237,7 +1155,7 @@
       </w:rPr>
     </w:lvl>
   </w:abstractNum>
-  <w:abstractNum w:abstractNumId="10">
+  <w:abstractNum w:abstractNumId="10" w15:restartNumberingAfterBreak="0">
     <w:nsid w:val="00000001"/>
     <w:multiLevelType w:val="hybridMultilevel"/>
     <w:tmpl w:val="00000001"/>
@@ -1291,7 +1209,7 @@
       <w:lvlJc w:val="left"/>
     </w:lvl>
   </w:abstractNum>
-  <w:abstractNum w:abstractNumId="11">
+  <w:abstractNum w:abstractNumId="11" w15:restartNumberingAfterBreak="0">
     <w:nsid w:val="0DF64462"/>
     <w:multiLevelType w:val="hybridMultilevel"/>
     <w:tmpl w:val="6F7EA17C"/>
@@ -1404,7 +1322,7 @@
       </w:rPr>
     </w:lvl>
   </w:abstractNum>
-  <w:abstractNum w:abstractNumId="12">
+  <w:abstractNum w:abstractNumId="12" w15:restartNumberingAfterBreak="0">
     <w:nsid w:val="2576479A"/>
     <w:multiLevelType w:val="hybridMultilevel"/>
     <w:tmpl w:val="21DE8A2A"/>
@@ -1520,7 +1438,7 @@
       </w:rPr>
     </w:lvl>
   </w:abstractNum>
-  <w:abstractNum w:abstractNumId="13">
+  <w:abstractNum w:abstractNumId="13" w15:restartNumberingAfterBreak="0">
     <w:nsid w:val="36AD38AA"/>
     <w:multiLevelType w:val="hybridMultilevel"/>
     <w:tmpl w:val="420672EC"/>
@@ -1633,7 +1551,7 @@
       </w:rPr>
     </w:lvl>
   </w:abstractNum>
-  <w:abstractNum w:abstractNumId="14">
+  <w:abstractNum w:abstractNumId="14" w15:restartNumberingAfterBreak="0">
     <w:nsid w:val="3F3C1009"/>
     <w:multiLevelType w:val="hybridMultilevel"/>
     <w:tmpl w:val="B65A4EAA"/>
@@ -1746,7 +1664,7 @@
       </w:rPr>
     </w:lvl>
   </w:abstractNum>
-  <w:abstractNum w:abstractNumId="15">
+  <w:abstractNum w:abstractNumId="15" w15:restartNumberingAfterBreak="0">
     <w:nsid w:val="5B910567"/>
     <w:multiLevelType w:val="hybridMultilevel"/>
     <w:tmpl w:val="DFD0EA54"/>
@@ -1917,7 +1835,7 @@
 </file>
 
 <file path=word/styles.xml><?xml version="1.0" encoding="utf-8"?>
-<w:styles xmlns:mc="http://schemas.openxmlformats.org/markup-compatibility/2006" xmlns:r="http://schemas.openxmlformats.org/officeDocument/2006/relationships" xmlns:w="http://schemas.openxmlformats.org/wordprocessingml/2006/main" xmlns:w14="http://schemas.microsoft.com/office/word/2010/wordml" xmlns:w15="http://schemas.microsoft.com/office/word/2012/wordml" mc:Ignorable="w14 w15">
+<w:styles xmlns:mc="http://schemas.openxmlformats.org/markup-compatibility/2006" xmlns:r="http://schemas.openxmlformats.org/officeDocument/2006/relationships" xmlns:w="http://schemas.openxmlformats.org/wordprocessingml/2006/main" xmlns:w14="http://schemas.microsoft.com/office/word/2010/wordml" xmlns:w15="http://schemas.microsoft.com/office/word/2012/wordml" xmlns:w16se="http://schemas.microsoft.com/office/word/2015/wordml/symex" mc:Ignorable="w14 w15 w16se">
   <w:docDefaults>
     <w:rPrDefault>
       <w:rPr>
@@ -1929,7 +1847,7 @@
     </w:rPrDefault>
     <w:pPrDefault/>
   </w:docDefaults>
-  <w:latentStyles w:defLockedState="0" w:defUIPriority="99" w:defSemiHidden="0" w:defUnhideWhenUsed="0" w:defQFormat="0" w:count="380">
+  <w:latentStyles w:defLockedState="0" w:defUIPriority="99" w:defSemiHidden="0" w:defUnhideWhenUsed="0" w:defQFormat="0" w:count="371">
     <w:lsdException w:name="Normal" w:uiPriority="0" w:qFormat="1"/>
     <w:lsdException w:name="heading 1" w:uiPriority="0" w:qFormat="1"/>
     <w:lsdException w:name="heading 2" w:semiHidden="1" w:uiPriority="0" w:unhideWhenUsed="1" w:qFormat="1"/>
@@ -2086,15 +2004,6 @@
     <w:lsdException w:name="Balloon Text" w:semiHidden="1" w:unhideWhenUsed="1"/>
     <w:lsdException w:name="Table Grid" w:uiPriority="59"/>
     <w:lsdException w:name="Table Theme" w:semiHidden="1" w:unhideWhenUsed="1"/>
-    <w:lsdException w:name="Note Level 1" w:semiHidden="1" w:unhideWhenUsed="1"/>
-    <w:lsdException w:name="Note Level 2" w:semiHidden="1" w:unhideWhenUsed="1"/>
-    <w:lsdException w:name="Note Level 3" w:semiHidden="1" w:unhideWhenUsed="1"/>
-    <w:lsdException w:name="Note Level 4" w:semiHidden="1" w:unhideWhenUsed="1"/>
-    <w:lsdException w:name="Note Level 5" w:semiHidden="1" w:unhideWhenUsed="1"/>
-    <w:lsdException w:name="Note Level 6" w:semiHidden="1" w:unhideWhenUsed="1"/>
-    <w:lsdException w:name="Note Level 7" w:semiHidden="1" w:unhideWhenUsed="1"/>
-    <w:lsdException w:name="Note Level 8" w:semiHidden="1" w:unhideWhenUsed="1"/>
-    <w:lsdException w:name="Note Level 9" w:semiHidden="1" w:unhideWhenUsed="1"/>
     <w:lsdException w:name="Placeholder Text" w:semiHidden="1"/>
     <w:lsdException w:name="No Spacing" w:uiPriority="1" w:qFormat="1"/>
     <w:lsdException w:name="Light Shading" w:uiPriority="60"/>
@@ -4150,7 +4059,7 @@
 </file>
 
 <file path=word/glossary/document.xml><?xml version="1.0" encoding="utf-8"?>
-<w:glossaryDocument xmlns:wpc="http://schemas.microsoft.com/office/word/2010/wordprocessingCanvas" xmlns:mo="http://schemas.microsoft.com/office/mac/office/2008/main" xmlns:mc="http://schemas.openxmlformats.org/markup-compatibility/2006" xmlns:mv="urn:schemas-microsoft-com:mac:vml" xmlns:o="urn:schemas-microsoft-com:office:office" xmlns:r="http://schemas.openxmlformats.org/officeDocument/2006/relationships" xmlns:m="http://schemas.openxmlformats.org/officeDocument/2006/math" xmlns:v="urn:schemas-microsoft-com:vml" xmlns:wp14="http://schemas.microsoft.com/office/word/2010/wordprocessingDrawing" xmlns:wp="http://schemas.openxmlformats.org/drawingml/2006/wordprocessingDrawing" xmlns:w10="urn:schemas-microsoft-com:office:word" xmlns:w="http://schemas.openxmlformats.org/wordprocessingml/2006/main" xmlns:w14="http://schemas.microsoft.com/office/word/2010/wordml" xmlns:w15="http://schemas.microsoft.com/office/word/2012/wordml" xmlns:wpg="http://schemas.microsoft.com/office/word/2010/wordprocessingGroup" xmlns:wpi="http://schemas.microsoft.com/office/word/2010/wordprocessingInk" xmlns:wne="http://schemas.microsoft.com/office/word/2006/wordml" xmlns:wps="http://schemas.microsoft.com/office/word/2010/wordprocessingShape" mc:Ignorable="w14 w15 wp14">
+<w:glossaryDocument xmlns:wpc="http://schemas.microsoft.com/office/word/2010/wordprocessingCanvas" xmlns:cx="http://schemas.microsoft.com/office/drawing/2014/chartex" xmlns:cx1="http://schemas.microsoft.com/office/drawing/2015/9/8/chartex" xmlns:mc="http://schemas.openxmlformats.org/markup-compatibility/2006" xmlns:o="urn:schemas-microsoft-com:office:office" xmlns:r="http://schemas.openxmlformats.org/officeDocument/2006/relationships" xmlns:m="http://schemas.openxmlformats.org/officeDocument/2006/math" xmlns:v="urn:schemas-microsoft-com:vml" xmlns:wp14="http://schemas.microsoft.com/office/word/2010/wordprocessingDrawing" xmlns:wp="http://schemas.openxmlformats.org/drawingml/2006/wordprocessingDrawing" xmlns:w10="urn:schemas-microsoft-com:office:word" xmlns:w="http://schemas.openxmlformats.org/wordprocessingml/2006/main" xmlns:w14="http://schemas.microsoft.com/office/word/2010/wordml" xmlns:w15="http://schemas.microsoft.com/office/word/2012/wordml" xmlns:w16se="http://schemas.microsoft.com/office/word/2015/wordml/symex" xmlns:wpg="http://schemas.microsoft.com/office/word/2010/wordprocessingGroup" xmlns:wpi="http://schemas.microsoft.com/office/word/2010/wordprocessingInk" xmlns:wne="http://schemas.microsoft.com/office/word/2006/wordml" xmlns:wps="http://schemas.microsoft.com/office/word/2010/wordprocessingShape" mc:Ignorable="w14 w15 w16se wp14">
   <w:docParts>
     <w:docPart>
       <w:docPartPr>
@@ -4251,20 +4160,20 @@
 </file>
 
 <file path=word/glossary/fontTable.xml><?xml version="1.0" encoding="utf-8"?>
-<w:fonts xmlns:mc="http://schemas.openxmlformats.org/markup-compatibility/2006" xmlns:r="http://schemas.openxmlformats.org/officeDocument/2006/relationships" xmlns:w="http://schemas.openxmlformats.org/wordprocessingml/2006/main" xmlns:w14="http://schemas.microsoft.com/office/word/2010/wordml" xmlns:w15="http://schemas.microsoft.com/office/word/2012/wordml" mc:Ignorable="w14 w15">
+<w:fonts xmlns:mc="http://schemas.openxmlformats.org/markup-compatibility/2006" xmlns:r="http://schemas.openxmlformats.org/officeDocument/2006/relationships" xmlns:w="http://schemas.openxmlformats.org/wordprocessingml/2006/main" xmlns:w14="http://schemas.microsoft.com/office/word/2010/wordml" xmlns:w15="http://schemas.microsoft.com/office/word/2012/wordml" xmlns:w16se="http://schemas.microsoft.com/office/word/2015/wordml/symex" mc:Ignorable="w14 w15 w16se">
   <w:font w:name="Symbol">
-    <w:panose1 w:val="00000000000000000000"/>
+    <w:panose1 w:val="05050102010706020507"/>
     <w:charset w:val="02"/>
-    <w:family w:val="auto"/>
+    <w:family w:val="roman"/>
     <w:pitch w:val="variable"/>
     <w:sig w:usb0="00000000" w:usb1="10000000" w:usb2="00000000" w:usb3="00000000" w:csb0="80000000" w:csb1="00000000"/>
   </w:font>
   <w:font w:name="Times New Roman">
     <w:panose1 w:val="02020603050405020304"/>
     <w:charset w:val="00"/>
-    <w:family w:val="auto"/>
+    <w:family w:val="roman"/>
     <w:pitch w:val="variable"/>
-    <w:sig w:usb0="E0002AEF" w:usb1="C0007841" w:usb2="00000009" w:usb3="00000000" w:csb0="000001FF" w:csb1="00000000"/>
+    <w:sig w:usb0="E0002EFF" w:usb1="C0007843" w:usb2="00000009" w:usb3="00000000" w:csb0="000001FF" w:csb1="00000000"/>
   </w:font>
   <w:font w:name="Wingdings">
     <w:panose1 w:val="05000000000000000000"/>
@@ -4276,18 +4185,19 @@
   <w:font w:name="Courier New">
     <w:panose1 w:val="02070309020205020404"/>
     <w:charset w:val="00"/>
-    <w:family w:val="auto"/>
-    <w:pitch w:val="variable"/>
-    <w:sig w:usb0="E0002AFF" w:usb1="C0007843" w:usb2="00000009" w:usb3="00000000" w:csb0="000001FF" w:csb1="00000000"/>
+    <w:family w:val="modern"/>
+    <w:pitch w:val="fixed"/>
+    <w:sig w:usb0="E0002EFF" w:usb1="C0007843" w:usb2="00000009" w:usb3="00000000" w:csb0="000001FF" w:csb1="00000000"/>
   </w:font>
   <w:font w:name="Book Antiqua">
     <w:panose1 w:val="02040602050305030304"/>
     <w:charset w:val="00"/>
-    <w:family w:val="auto"/>
+    <w:family w:val="roman"/>
     <w:pitch w:val="variable"/>
     <w:sig w:usb0="00000287" w:usb1="00000000" w:usb2="00000000" w:usb3="00000000" w:csb0="0000009F" w:csb1="00000000"/>
   </w:font>
-  <w:font w:name="ＭＳ Ｐ明朝">
+  <w:font w:name="MS PMincho">
+    <w:altName w:val="ＭＳ Ｐ明朝"/>
     <w:charset w:val="80"/>
     <w:family w:val="auto"/>
     <w:pitch w:val="variable"/>
@@ -4296,33 +4206,25 @@
   <w:font w:name="Tahoma">
     <w:panose1 w:val="020B0604030504040204"/>
     <w:charset w:val="00"/>
-    <w:family w:val="auto"/>
+    <w:family w:val="swiss"/>
     <w:pitch w:val="variable"/>
-    <w:sig w:usb0="E1002AFF" w:usb1="C000605B" w:usb2="00000029" w:usb3="00000000" w:csb0="000101FF" w:csb1="00000000"/>
+    <w:sig w:usb0="E1002EFF" w:usb1="C000605B" w:usb2="00000029" w:usb3="00000000" w:csb0="000101FF" w:csb1="00000000"/>
   </w:font>
   <w:font w:name="Consolas">
     <w:panose1 w:val="020B0609020204030204"/>
     <w:charset w:val="00"/>
-    <w:family w:val="auto"/>
-    <w:pitch w:val="variable"/>
-    <w:sig w:usb0="E10002FF" w:usb1="4000FCFF" w:usb2="00000009" w:usb3="00000000" w:csb0="0000019F" w:csb1="00000000"/>
-  </w:font>
-  <w:font w:name="Arial">
-    <w:panose1 w:val="020B0604020202020204"/>
-    <w:charset w:val="00"/>
-    <w:family w:val="auto"/>
-    <w:pitch w:val="variable"/>
-    <w:sig w:usb0="E0002AFF" w:usb1="C0007843" w:usb2="00000009" w:usb3="00000000" w:csb0="000001FF" w:csb1="00000000"/>
+    <w:family w:val="modern"/>
+    <w:pitch w:val="fixed"/>
+    <w:sig w:usb0="E00002FF" w:usb1="0000FCFF" w:usb2="00000001" w:usb3="00000000" w:csb0="0000019F" w:csb1="00000000"/>
   </w:font>
   <w:font w:name="Calibri">
     <w:panose1 w:val="020F0502020204030204"/>
     <w:charset w:val="00"/>
-    <w:family w:val="auto"/>
+    <w:family w:val="swiss"/>
     <w:pitch w:val="variable"/>
     <w:sig w:usb0="E00002FF" w:usb1="4000ACFF" w:usb2="00000001" w:usb3="00000000" w:csb0="0000019F" w:csb1="00000000"/>
   </w:font>
   <w:font w:name="Yu Mincho">
-    <w:panose1 w:val="02020400000000000000"/>
     <w:charset w:val="80"/>
     <w:family w:val="auto"/>
     <w:pitch w:val="variable"/>
@@ -4331,14 +4233,14 @@
   <w:font w:name="Yu Gothic Light">
     <w:panose1 w:val="020B0300000000000000"/>
     <w:charset w:val="80"/>
-    <w:family w:val="auto"/>
+    <w:family w:val="swiss"/>
     <w:pitch w:val="variable"/>
     <w:sig w:usb0="E00002FF" w:usb1="2AC7FDFF" w:usb2="00000016" w:usb3="00000000" w:csb0="0002009F" w:csb1="00000000"/>
   </w:font>
   <w:font w:name="Calibri Light">
     <w:panose1 w:val="020F0302020204030204"/>
     <w:charset w:val="00"/>
-    <w:family w:val="auto"/>
+    <w:family w:val="swiss"/>
     <w:pitch w:val="variable"/>
     <w:sig w:usb0="A00002EF" w:usb1="4000207B" w:usb2="00000000" w:usb3="00000000" w:csb0="0000019F" w:csb1="00000000"/>
   </w:font>
@@ -4346,8 +4248,8 @@
 </file>
 
 <file path=word/glossary/numbering.xml><?xml version="1.0" encoding="utf-8"?>
-<w:numbering xmlns:wpc="http://schemas.microsoft.com/office/word/2010/wordprocessingCanvas" xmlns:mo="http://schemas.microsoft.com/office/mac/office/2008/main" xmlns:mc="http://schemas.openxmlformats.org/markup-compatibility/2006" xmlns:mv="urn:schemas-microsoft-com:mac:vml" xmlns:o="urn:schemas-microsoft-com:office:office" xmlns:r="http://schemas.openxmlformats.org/officeDocument/2006/relationships" xmlns:m="http://schemas.openxmlformats.org/officeDocument/2006/math" xmlns:v="urn:schemas-microsoft-com:vml" xmlns:wp14="http://schemas.microsoft.com/office/word/2010/wordprocessingDrawing" xmlns:wp="http://schemas.openxmlformats.org/drawingml/2006/wordprocessingDrawing" xmlns:w10="urn:schemas-microsoft-com:office:word" xmlns:w="http://schemas.openxmlformats.org/wordprocessingml/2006/main" xmlns:w14="http://schemas.microsoft.com/office/word/2010/wordml" xmlns:w15="http://schemas.microsoft.com/office/word/2012/wordml" xmlns:wpg="http://schemas.microsoft.com/office/word/2010/wordprocessingGroup" xmlns:wpi="http://schemas.microsoft.com/office/word/2010/wordprocessingInk" xmlns:wne="http://schemas.microsoft.com/office/word/2006/wordml" xmlns:wps="http://schemas.microsoft.com/office/word/2010/wordprocessingShape" mc:Ignorable="w14 w15 wp14">
-  <w:abstractNum w:abstractNumId="0">
+<w:numbering xmlns:wpc="http://schemas.microsoft.com/office/word/2010/wordprocessingCanvas" xmlns:cx="http://schemas.microsoft.com/office/drawing/2014/chartex" xmlns:cx1="http://schemas.microsoft.com/office/drawing/2015/9/8/chartex" xmlns:mc="http://schemas.openxmlformats.org/markup-compatibility/2006" xmlns:o="urn:schemas-microsoft-com:office:office" xmlns:r="http://schemas.openxmlformats.org/officeDocument/2006/relationships" xmlns:m="http://schemas.openxmlformats.org/officeDocument/2006/math" xmlns:v="urn:schemas-microsoft-com:vml" xmlns:wp14="http://schemas.microsoft.com/office/word/2010/wordprocessingDrawing" xmlns:wp="http://schemas.openxmlformats.org/drawingml/2006/wordprocessingDrawing" xmlns:w10="urn:schemas-microsoft-com:office:word" xmlns:w="http://schemas.openxmlformats.org/wordprocessingml/2006/main" xmlns:w14="http://schemas.microsoft.com/office/word/2010/wordml" xmlns:w15="http://schemas.microsoft.com/office/word/2012/wordml" xmlns:w16se="http://schemas.microsoft.com/office/word/2015/wordml/symex" xmlns:wpg="http://schemas.microsoft.com/office/word/2010/wordprocessingGroup" xmlns:wpi="http://schemas.microsoft.com/office/word/2010/wordprocessingInk" xmlns:wne="http://schemas.microsoft.com/office/word/2006/wordml" xmlns:wps="http://schemas.microsoft.com/office/word/2010/wordprocessingShape" mc:Ignorable="w14 w15 w16se wp14">
+  <w:abstractNum w:abstractNumId="0" w15:restartNumberingAfterBreak="0">
     <w:nsid w:val="2576479A"/>
     <w:multiLevelType w:val="hybridMultilevel"/>
     <w:tmpl w:val="504AB1BC"/>
@@ -4473,7 +4375,7 @@
 </file>
 
 <file path=word/glossary/settings.xml><?xml version="1.0" encoding="utf-8"?>
-<w:settings xmlns:mc="http://schemas.openxmlformats.org/markup-compatibility/2006" xmlns:o="urn:schemas-microsoft-com:office:office" xmlns:r="http://schemas.openxmlformats.org/officeDocument/2006/relationships" xmlns:m="http://schemas.openxmlformats.org/officeDocument/2006/math" xmlns:v="urn:schemas-microsoft-com:vml" xmlns:w10="urn:schemas-microsoft-com:office:word" xmlns:w="http://schemas.openxmlformats.org/wordprocessingml/2006/main" xmlns:w14="http://schemas.microsoft.com/office/word/2010/wordml" xmlns:w15="http://schemas.microsoft.com/office/word/2012/wordml" xmlns:sl="http://schemas.openxmlformats.org/schemaLibrary/2006/main" mc:Ignorable="w14 w15">
+<w:settings xmlns:mc="http://schemas.openxmlformats.org/markup-compatibility/2006" xmlns:o="urn:schemas-microsoft-com:office:office" xmlns:r="http://schemas.openxmlformats.org/officeDocument/2006/relationships" xmlns:m="http://schemas.openxmlformats.org/officeDocument/2006/math" xmlns:v="urn:schemas-microsoft-com:vml" xmlns:w10="urn:schemas-microsoft-com:office:word" xmlns:w="http://schemas.openxmlformats.org/wordprocessingml/2006/main" xmlns:w14="http://schemas.microsoft.com/office/word/2010/wordml" xmlns:w15="http://schemas.microsoft.com/office/word/2012/wordml" xmlns:w16se="http://schemas.microsoft.com/office/word/2015/wordml/symex" xmlns:sl="http://schemas.openxmlformats.org/schemaLibrary/2006/main" mc:Ignorable="w14 w15 w16se">
   <w:view w:val="normal"/>
   <w:defaultTabStop w:val="720"/>
   <w:characterSpacingControl w:val="doNotCompress"/>
@@ -4502,6 +4404,7 @@
     <w:rsid w:val="00727139"/>
     <w:rsid w:val="00752879"/>
     <w:rsid w:val="00842642"/>
+    <w:rsid w:val="008B5524"/>
     <w:rsid w:val="008C29BE"/>
     <w:rsid w:val="0098543A"/>
     <w:rsid w:val="00A71D8E"/>
@@ -4538,7 +4441,7 @@
 </file>
 
 <file path=word/glossary/styles.xml><?xml version="1.0" encoding="utf-8"?>
-<w:styles xmlns:mc="http://schemas.openxmlformats.org/markup-compatibility/2006" xmlns:r="http://schemas.openxmlformats.org/officeDocument/2006/relationships" xmlns:w="http://schemas.openxmlformats.org/wordprocessingml/2006/main" xmlns:w14="http://schemas.microsoft.com/office/word/2010/wordml" xmlns:w15="http://schemas.microsoft.com/office/word/2012/wordml" mc:Ignorable="w14 w15">
+<w:styles xmlns:mc="http://schemas.openxmlformats.org/markup-compatibility/2006" xmlns:r="http://schemas.openxmlformats.org/officeDocument/2006/relationships" xmlns:w="http://schemas.openxmlformats.org/wordprocessingml/2006/main" xmlns:w14="http://schemas.microsoft.com/office/word/2010/wordml" xmlns:w15="http://schemas.microsoft.com/office/word/2012/wordml" xmlns:w16se="http://schemas.microsoft.com/office/word/2015/wordml/symex" mc:Ignorable="w14 w15 w16se">
   <w:docDefaults>
     <w:rPrDefault>
       <w:rPr>
@@ -4550,7 +4453,7 @@
     </w:rPrDefault>
     <w:pPrDefault/>
   </w:docDefaults>
-  <w:latentStyles w:defLockedState="0" w:defUIPriority="99" w:defSemiHidden="0" w:defUnhideWhenUsed="0" w:defQFormat="0" w:count="380">
+  <w:latentStyles w:defLockedState="0" w:defUIPriority="99" w:defSemiHidden="0" w:defUnhideWhenUsed="0" w:defQFormat="0" w:count="371">
     <w:lsdException w:name="Normal" w:uiPriority="0" w:qFormat="1"/>
     <w:lsdException w:name="heading 1" w:uiPriority="9" w:qFormat="1"/>
     <w:lsdException w:name="heading 2" w:semiHidden="1" w:uiPriority="9" w:unhideWhenUsed="1" w:qFormat="1"/>
@@ -4707,15 +4610,6 @@
     <w:lsdException w:name="Balloon Text" w:semiHidden="1" w:unhideWhenUsed="1"/>
     <w:lsdException w:name="Table Grid" w:uiPriority="59"/>
     <w:lsdException w:name="Table Theme" w:semiHidden="1" w:unhideWhenUsed="1"/>
-    <w:lsdException w:name="Note Level 1" w:semiHidden="1" w:unhideWhenUsed="1"/>
-    <w:lsdException w:name="Note Level 2" w:semiHidden="1" w:unhideWhenUsed="1"/>
-    <w:lsdException w:name="Note Level 3" w:semiHidden="1" w:unhideWhenUsed="1"/>
-    <w:lsdException w:name="Note Level 4" w:semiHidden="1" w:unhideWhenUsed="1"/>
-    <w:lsdException w:name="Note Level 5" w:semiHidden="1" w:unhideWhenUsed="1"/>
-    <w:lsdException w:name="Note Level 6" w:semiHidden="1" w:unhideWhenUsed="1"/>
-    <w:lsdException w:name="Note Level 7" w:semiHidden="1" w:unhideWhenUsed="1"/>
-    <w:lsdException w:name="Note Level 8" w:semiHidden="1" w:unhideWhenUsed="1"/>
-    <w:lsdException w:name="Note Level 9" w:semiHidden="1" w:unhideWhenUsed="1"/>
     <w:lsdException w:name="Placeholder Text" w:semiHidden="1"/>
     <w:lsdException w:name="No Spacing" w:uiPriority="1" w:qFormat="1"/>
     <w:lsdException w:name="Light Shading" w:uiPriority="60"/>
@@ -5127,9 +5021,8 @@
 </file>
 
 <file path=word/glossary/webSettings.xml><?xml version="1.0" encoding="utf-8"?>
-<w:webSettings xmlns:mc="http://schemas.openxmlformats.org/markup-compatibility/2006" xmlns:r="http://schemas.openxmlformats.org/officeDocument/2006/relationships" xmlns:w="http://schemas.openxmlformats.org/wordprocessingml/2006/main" xmlns:w14="http://schemas.microsoft.com/office/word/2010/wordml" xmlns:w15="http://schemas.microsoft.com/office/word/2012/wordml" mc:Ignorable="w14 w15">
+<w:webSettings xmlns:mc="http://schemas.openxmlformats.org/markup-compatibility/2006" xmlns:r="http://schemas.openxmlformats.org/officeDocument/2006/relationships" xmlns:w="http://schemas.openxmlformats.org/wordprocessingml/2006/main" xmlns:w14="http://schemas.microsoft.com/office/word/2010/wordml" xmlns:w15="http://schemas.microsoft.com/office/word/2012/wordml" xmlns:w16se="http://schemas.microsoft.com/office/word/2015/wordml/symex" mc:Ignorable="w14 w15 w16se">
   <w:allowPNG/>
-  <w:doNotSaveAsSingleFile/>
 </w:webSettings>
 </file>
 
@@ -5365,7 +5258,7 @@
 </file>
 
 <file path=customXml/itemProps1.xml><?xml version="1.0" encoding="utf-8"?>
-<ds:datastoreItem xmlns:ds="http://schemas.openxmlformats.org/officeDocument/2006/customXml" ds:itemID="{C06A8735-029A-AF4B-87F8-D26D8D8FB0A2}">
+<ds:datastoreItem xmlns:ds="http://schemas.openxmlformats.org/officeDocument/2006/customXml" ds:itemID="{3B074CE1-3E52-4B84-994F-C58CCFED1FEE}">
   <ds:schemaRefs>
     <ds:schemaRef ds:uri="http://schemas.openxmlformats.org/officeDocument/2006/bibliography"/>
   </ds:schemaRefs>

</xml_diff>

<commit_message>
Tweak various parts of the resume
</commit_message>
<xml_diff>
--- a/Justin Hoyt Resume.docx
+++ b/Justin Hoyt Resume.docx
@@ -37,6 +37,9 @@
         <w:tab/>
       </w:r>
       <w:r>
+        <w:t xml:space="preserve">Graduated </w:t>
+      </w:r>
+      <w:r>
         <w:t>April</w:t>
       </w:r>
       <w:r>
@@ -81,6 +84,12 @@
           <w:b/>
         </w:rPr>
         <w:t xml:space="preserve"> GPA</w:t>
+      </w:r>
+      <w:r>
+        <w:rPr>
+          <w:b/>
+        </w:rPr>
+        <w:t xml:space="preserve"> (High Distinction)</w:t>
       </w:r>
     </w:p>
     <w:sdt>
@@ -99,16 +108,9 @@
               <w:tab w:val="right" w:pos="10080"/>
             </w:tabs>
             <w:spacing w:before="120"/>
-            <w:jc w:val="right"/>
           </w:pPr>
           <w:r>
-            <w:t>Majored</w:t>
-          </w:r>
-          <w:r>
-            <w:t xml:space="preserve"> in Computer Science</w:t>
-          </w:r>
-          <w:r>
-            <w:tab/>
+            <w:t>Graduated with High Distinction</w:t>
           </w:r>
         </w:p>
       </w:sdtContent>
@@ -288,12 +290,7 @@
         <w:t xml:space="preserve">Lead technical interviews for </w:t>
       </w:r>
       <w:r>
-        <w:t>o</w:t>
-      </w:r>
-      <w:bookmarkStart w:id="0" w:name="_GoBack"/>
-      <w:bookmarkEnd w:id="0"/>
-      <w:r>
-        <w:t>ur</w:t>
+        <w:t>our</w:t>
       </w:r>
       <w:r>
         <w:t xml:space="preserve"> teams that resulted in three hires</w:t>
@@ -337,31 +334,6 @@
     </w:p>
     <w:p>
       <w:pPr>
-        <w:pStyle w:val="Heading2"/>
-        <w:spacing w:before="120" w:after="120"/>
-      </w:pPr>
-      <w:r>
-        <w:t>Co-op</w:t>
-      </w:r>
-      <w:r>
-        <w:t xml:space="preserve"> DevOps </w:t>
-      </w:r>
-      <w:r>
-        <w:t xml:space="preserve">Architect </w:t>
-      </w:r>
-      <w:r>
-        <w:t>at Oplogic</w:t>
-      </w:r>
-      <w:r>
-        <w:tab/>
-        <w:t xml:space="preserve">January 2016 – </w:t>
-      </w:r>
-      <w:r>
-        <w:t>February 2017</w:t>
-      </w:r>
-    </w:p>
-    <w:p>
-      <w:pPr>
         <w:pStyle w:val="ListBullet"/>
         <w:tabs>
           <w:tab w:val="right" w:pos="10080"/>
@@ -369,22 +341,35 @@
         <w:spacing w:before="120"/>
       </w:pPr>
       <w:r>
-        <w:t>Implemented Gradle as company’s first ever build tool</w:t>
+        <w:t>Collaborated</w:t>
+      </w:r>
+      <w:r>
+        <w:t xml:space="preserve"> with Ford Labs team to foster one of Ford’s first inner source projects</w:t>
+      </w:r>
+    </w:p>
+    <w:p>
+      <w:pPr>
+        <w:pStyle w:val="Heading2"/>
+        <w:spacing w:before="120" w:after="120"/>
+      </w:pPr>
+      <w:r>
+        <w:t>Co-op</w:t>
+      </w:r>
+      <w:r>
+        <w:t xml:space="preserve"> DevOps </w:t>
+      </w:r>
+      <w:r>
+        <w:t xml:space="preserve">Architect </w:t>
+      </w:r>
+      <w:r>
+        <w:t>at Oplogic</w:t>
       </w:r>
       <w:r>
         <w:tab/>
-      </w:r>
-      <w:r>
-        <w:rPr>
-          <w:b/>
-        </w:rPr>
-        <w:t>Clawson</w:t>
-      </w:r>
-      <w:r>
-        <w:rPr>
-          <w:b/>
-        </w:rPr>
-        <w:t>, MI</w:t>
+        <w:t xml:space="preserve">January 2016 – </w:t>
+      </w:r>
+      <w:r>
+        <w:t>February 2017</w:t>
       </w:r>
     </w:p>
     <w:p>
@@ -396,7 +381,22 @@
         <w:spacing w:before="120"/>
       </w:pPr>
       <w:r>
-        <w:t>Virtualized development environments with Vagrant</w:t>
+        <w:t>Implemented Gradle as company’s first ever build tool</w:t>
+      </w:r>
+      <w:r>
+        <w:tab/>
+      </w:r>
+      <w:r>
+        <w:rPr>
+          <w:b/>
+        </w:rPr>
+        <w:t>Clawson</w:t>
+      </w:r>
+      <w:r>
+        <w:rPr>
+          <w:b/>
+        </w:rPr>
+        <w:t>, MI</w:t>
       </w:r>
     </w:p>
     <w:p>
@@ -408,16 +408,7 @@
         <w:spacing w:before="120"/>
       </w:pPr>
       <w:r>
-        <w:t xml:space="preserve">Migrated </w:t>
-      </w:r>
-      <w:r>
-        <w:t>version control system from</w:t>
-      </w:r>
-      <w:r>
-        <w:t xml:space="preserve"> </w:t>
-      </w:r>
-      <w:r>
-        <w:t>CVS to Git</w:t>
+        <w:t>Virtualized development environments with Vagrant</w:t>
       </w:r>
     </w:p>
     <w:p>
@@ -429,59 +420,16 @@
         <w:spacing w:before="120"/>
       </w:pPr>
       <w:r>
-        <w:t xml:space="preserve">Wrote numerous </w:t>
-      </w:r>
-      <w:r>
-        <w:t xml:space="preserve">Python and Bash </w:t>
-      </w:r>
-      <w:r>
-        <w:t>scripts to automate production moves and DevOps tasks</w:t>
-      </w:r>
-    </w:p>
-    <w:p>
-      <w:pPr>
-        <w:pStyle w:val="ListBullet"/>
-      </w:pPr>
-      <w:r>
-        <w:t>Increased productivity by creating</w:t>
+        <w:t xml:space="preserve">Migrated </w:t>
+      </w:r>
+      <w:r>
+        <w:t>version control system from</w:t>
       </w:r>
       <w:r>
         <w:t xml:space="preserve"> </w:t>
       </w:r>
       <w:r>
-        <w:t xml:space="preserve">local </w:t>
-      </w:r>
-      <w:r>
-        <w:t>database</w:t>
-      </w:r>
-      <w:r>
-        <w:t>s</w:t>
-      </w:r>
-      <w:r>
-        <w:t xml:space="preserve"> </w:t>
-      </w:r>
-      <w:r>
-        <w:t xml:space="preserve">to </w:t>
-      </w:r>
-      <w:r>
-        <w:t>decouple</w:t>
-      </w:r>
-      <w:r>
-        <w:t xml:space="preserve"> </w:t>
-      </w:r>
-      <w:r>
-        <w:t>development environments</w:t>
-      </w:r>
-    </w:p>
-    <w:p>
-      <w:pPr>
-        <w:pStyle w:val="ListBullet"/>
-      </w:pPr>
-      <w:r>
-        <w:t xml:space="preserve">Put database schema in version control with a migration based approach </w:t>
-      </w:r>
-      <w:r>
-        <w:t>using Flyway</w:t>
+        <w:t>CVS to Git</w:t>
       </w:r>
     </w:p>
     <w:p>
@@ -493,38 +441,65 @@
         <w:spacing w:before="120"/>
       </w:pPr>
       <w:r>
-        <w:t xml:space="preserve">Introduced </w:t>
-      </w:r>
-      <w:r>
-        <w:t>c</w:t>
-      </w:r>
-      <w:r>
-        <w:t>ontinuous integration and deployment with Jenkins</w:t>
+        <w:t xml:space="preserve">Wrote numerous </w:t>
+      </w:r>
+      <w:r>
+        <w:t xml:space="preserve">Python and Bash </w:t>
+      </w:r>
+      <w:r>
+        <w:t>scripts to automate production moves and DevOps tasks</w:t>
       </w:r>
     </w:p>
     <w:p>
       <w:pPr>
-        <w:pStyle w:val="Heading1"/>
-        <w:spacing w:before="120" w:after="120"/>
-      </w:pPr>
-      <w:r>
-        <w:t>Personal Project</w:t>
+        <w:pStyle w:val="ListBullet"/>
+      </w:pPr>
+      <w:r>
+        <w:t>Increased productivity by creating</w:t>
+      </w:r>
+      <w:r>
+        <w:t xml:space="preserve"> </w:t>
+      </w:r>
+      <w:r>
+        <w:t xml:space="preserve">local </w:t>
+      </w:r>
+      <w:r>
+        <w:t>database</w:t>
+      </w:r>
+      <w:r>
+        <w:t>s</w:t>
+      </w:r>
+      <w:r>
+        <w:t xml:space="preserve"> </w:t>
+      </w:r>
+      <w:r>
+        <w:t xml:space="preserve">to </w:t>
+      </w:r>
+      <w:r>
+        <w:t>decouple</w:t>
+      </w:r>
+      <w:r>
+        <w:t xml:space="preserve"> </w:t>
+      </w:r>
+      <w:r>
+        <w:t>development environments</w:t>
       </w:r>
     </w:p>
     <w:p>
       <w:pPr>
-        <w:pStyle w:val="Heading2"/>
-        <w:spacing w:before="120" w:after="120"/>
-      </w:pPr>
-      <w:r>
-        <w:t>PoshPlus</w:t>
-      </w:r>
-      <w:r>
-        <w:tab/>
-        <w:t>May 2018</w:t>
-      </w:r>
-      <w:r>
-        <w:t xml:space="preserve"> – Present</w:t>
+        <w:pStyle w:val="ListBullet"/>
+      </w:pPr>
+      <w:r>
+        <w:t>Implemented database versioning</w:t>
+      </w:r>
+      <w:r>
+        <w:t xml:space="preserve"> </w:t>
+      </w:r>
+      <w:r>
+        <w:t>using Flyway</w:t>
+      </w:r>
+      <w:r>
+        <w:t xml:space="preserve"> to keep track of database migrations</w:t>
       </w:r>
     </w:p>
     <w:p>
@@ -536,16 +511,38 @@
         <w:spacing w:before="120"/>
       </w:pPr>
       <w:r>
-        <w:t>Created a</w:t>
-      </w:r>
-      <w:r>
-        <w:t>n open source</w:t>
-      </w:r>
-      <w:r>
-        <w:t xml:space="preserve"> PowerShell framework that greatly improves </w:t>
-      </w:r>
-      <w:r>
-        <w:t>the terminal experience on windows</w:t>
+        <w:t xml:space="preserve">Introduced </w:t>
+      </w:r>
+      <w:r>
+        <w:t>c</w:t>
+      </w:r>
+      <w:r>
+        <w:t>ontinuous integration and deployment with Jenkins</w:t>
+      </w:r>
+    </w:p>
+    <w:p>
+      <w:pPr>
+        <w:pStyle w:val="Heading1"/>
+        <w:spacing w:before="120" w:after="120"/>
+      </w:pPr>
+      <w:r>
+        <w:t xml:space="preserve">Personal </w:t>
+      </w:r>
+      <w:r>
+        <w:t>Work</w:t>
+      </w:r>
+    </w:p>
+    <w:p>
+      <w:pPr>
+        <w:pStyle w:val="Heading2"/>
+        <w:spacing w:before="120" w:after="120"/>
+      </w:pPr>
+      <w:r>
+        <w:t>PoshPlus</w:t>
+      </w:r>
+      <w:r>
+        <w:tab/>
+        <w:t>May 2018 – Present</w:t>
       </w:r>
     </w:p>
     <w:p>
@@ -557,15 +554,16 @@
         <w:spacing w:before="120"/>
       </w:pPr>
       <w:r>
-        <w:t xml:space="preserve">Provides over 100 </w:t>
-      </w:r>
-      <w:proofErr w:type="spellStart"/>
-      <w:r>
-        <w:t>git</w:t>
-      </w:r>
-      <w:proofErr w:type="spellEnd"/>
-      <w:r>
-        <w:t xml:space="preserve"> aliases with a function to help discover them</w:t>
+        <w:t>Created a</w:t>
+      </w:r>
+      <w:r>
+        <w:t>n open source</w:t>
+      </w:r>
+      <w:r>
+        <w:t xml:space="preserve"> PowerShell framework that improves </w:t>
+      </w:r>
+      <w:r>
+        <w:t>the terminal experience on windows</w:t>
       </w:r>
     </w:p>
     <w:p>
@@ -577,21 +575,43 @@
         <w:spacing w:before="120"/>
       </w:pPr>
       <w:r>
-        <w:t>Includes beautiful themes such as the</w:t>
-      </w:r>
-      <w:r>
-        <w:t xml:space="preserve"> famous</w:t>
-      </w:r>
-      <w:r>
-        <w:t xml:space="preserve"> </w:t>
+        <w:t>Provi</w:t>
+      </w:r>
+      <w:r>
+        <w:t>ded</w:t>
+      </w:r>
+      <w:r>
+        <w:t xml:space="preserve"> over 100 </w:t>
       </w:r>
       <w:proofErr w:type="spellStart"/>
       <w:r>
-        <w:t>Agnoster</w:t>
+        <w:t>git</w:t>
       </w:r>
       <w:proofErr w:type="spellEnd"/>
       <w:r>
-        <w:t xml:space="preserve"> theme</w:t>
+        <w:t xml:space="preserve"> aliases with a</w:t>
+      </w:r>
+      <w:r>
+        <w:t xml:space="preserve"> helper</w:t>
+      </w:r>
+      <w:r>
+        <w:t xml:space="preserve"> command named “</w:t>
+      </w:r>
+      <w:proofErr w:type="spellStart"/>
+      <w:r>
+        <w:t>howto</w:t>
+      </w:r>
+      <w:proofErr w:type="spellEnd"/>
+      <w:r>
+        <w:t xml:space="preserve">” </w:t>
+      </w:r>
+      <w:r>
+        <w:t xml:space="preserve">to </w:t>
+      </w:r>
+      <w:bookmarkStart w:id="0" w:name="_GoBack"/>
+      <w:bookmarkEnd w:id="0"/>
+      <w:r>
+        <w:t>discover them</w:t>
       </w:r>
     </w:p>
     <w:p>
@@ -603,10 +623,30 @@
         <w:spacing w:before="120"/>
       </w:pPr>
       <w:r>
-        <w:t xml:space="preserve">Abstracts the provided package manager to allow users to install any software </w:t>
-      </w:r>
-      <w:r>
-        <w:t>for fast and easy setup</w:t>
+        <w:t>Included</w:t>
+      </w:r>
+      <w:r>
+        <w:t xml:space="preserve"> </w:t>
+      </w:r>
+      <w:r>
+        <w:t>visually pleasing and contextually sensitive</w:t>
+      </w:r>
+      <w:r>
+        <w:t xml:space="preserve"> themes such as the</w:t>
+      </w:r>
+      <w:r>
+        <w:t xml:space="preserve"> </w:t>
+      </w:r>
+      <w:r>
+        <w:t xml:space="preserve">popular </w:t>
+      </w:r>
+      <w:proofErr w:type="spellStart"/>
+      <w:r>
+        <w:t>Agnoster</w:t>
+      </w:r>
+      <w:proofErr w:type="spellEnd"/>
+      <w:r>
+        <w:t xml:space="preserve"> theme</w:t>
       </w:r>
     </w:p>
     <w:p>
@@ -618,7 +658,31 @@
         <w:spacing w:before="120"/>
       </w:pPr>
       <w:r>
-        <w:t>Includes command history search with partially typed commands</w:t>
+        <w:t>Abstracted</w:t>
+      </w:r>
+      <w:r>
+        <w:t xml:space="preserve"> the provided package manager to allow users to install any software </w:t>
+      </w:r>
+      <w:r>
+        <w:t>for fast and easy setup</w:t>
+      </w:r>
+    </w:p>
+    <w:p>
+      <w:pPr>
+        <w:pStyle w:val="ListBullet"/>
+        <w:tabs>
+          <w:tab w:val="right" w:pos="10080"/>
+        </w:tabs>
+        <w:spacing w:before="120"/>
+      </w:pPr>
+      <w:r>
+        <w:t>Included</w:t>
+      </w:r>
+      <w:r>
+        <w:t xml:space="preserve"> command history search with partially typed </w:t>
+      </w:r>
+      <w:r>
+        <w:t>words</w:t>
       </w:r>
     </w:p>
     <w:sectPr>
@@ -1141,7 +1205,6 @@
     <w:lvl w:ilvl="0">
       <w:start w:val="1"/>
       <w:numFmt w:val="bullet"/>
-      <w:pStyle w:val="ListBullet"/>
       <w:lvlText w:val=""/>
       <w:lvlJc w:val="left"/>
       <w:pPr>
@@ -4197,11 +4260,11 @@
     <w:sig w:usb0="00000287" w:usb1="00000000" w:usb2="00000000" w:usb3="00000000" w:csb0="0000009F" w:csb1="00000000"/>
   </w:font>
   <w:font w:name="MS PMincho">
-    <w:altName w:val="ＭＳ Ｐ明朝"/>
+    <w:altName w:val="MS Gothic"/>
     <w:charset w:val="80"/>
     <w:family w:val="auto"/>
     <w:pitch w:val="variable"/>
-    <w:sig w:usb0="E00002FF" w:usb1="6AC7FDFB" w:usb2="08000012" w:usb3="00000000" w:csb0="0002009F" w:csb1="00000000"/>
+    <w:sig w:usb0="00000000" w:usb1="6AC7FDFB" w:usb2="08000012" w:usb3="00000000" w:csb0="0002009F" w:csb1="00000000"/>
   </w:font>
   <w:font w:name="Tahoma">
     <w:panose1 w:val="020B0604030504040204"/>
@@ -4406,6 +4469,7 @@
     <w:rsid w:val="00842642"/>
     <w:rsid w:val="008B5524"/>
     <w:rsid w:val="008C29BE"/>
+    <w:rsid w:val="009750C9"/>
     <w:rsid w:val="0098543A"/>
     <w:rsid w:val="00A71D8E"/>
     <w:rsid w:val="00AD2B2E"/>
@@ -5258,7 +5322,7 @@
 </file>
 
 <file path=customXml/itemProps1.xml><?xml version="1.0" encoding="utf-8"?>
-<ds:datastoreItem xmlns:ds="http://schemas.openxmlformats.org/officeDocument/2006/customXml" ds:itemID="{3B074CE1-3E52-4B84-994F-C58CCFED1FEE}">
+<ds:datastoreItem xmlns:ds="http://schemas.openxmlformats.org/officeDocument/2006/customXml" ds:itemID="{14F372FB-E93C-4ABA-B291-DEB6378C6C30}">
   <ds:schemaRefs>
     <ds:schemaRef ds:uri="http://schemas.openxmlformats.org/officeDocument/2006/bibliography"/>
   </ds:schemaRefs>

</xml_diff>

<commit_message>
Reword the education and experience sections
</commit_message>
<xml_diff>
--- a/Justin Hoyt Resume.docx
+++ b/Justin Hoyt Resume.docx
@@ -31,8 +31,6 @@
           <w:r>
             <w:t>Dearborn</w:t>
           </w:r>
-          <w:bookmarkStart w:id="0" w:name="_GoBack"/>
-          <w:bookmarkEnd w:id="0"/>
         </w:sdtContent>
       </w:sdt>
       <w:r>
@@ -68,9 +66,6 @@
             </w:tabs>
             <w:spacing w:before="120"/>
           </w:pPr>
-          <w:r>
-            <w:t xml:space="preserve">Obtained a </w:t>
-          </w:r>
           <w:r>
             <w:t>Bachelor of Science in Computer and Information Science</w:t>
           </w:r>
@@ -154,8 +149,13 @@
           <w:r>
             <w:t xml:space="preserve"> </w:t>
           </w:r>
+          <w:proofErr w:type="spellStart"/>
           <w:r>
-            <w:t xml:space="preserve">Javascript, Typescript, </w:t>
+            <w:t>Javascript</w:t>
+          </w:r>
+          <w:proofErr w:type="spellEnd"/>
+          <w:r>
+            <w:t xml:space="preserve">, Typescript, </w:t>
           </w:r>
           <w:r>
             <w:t xml:space="preserve">C++, </w:t>
@@ -197,8 +197,13 @@
             <w:t>Extensive version control experie</w:t>
           </w:r>
           <w:r>
-            <w:t>nce with Git</w:t>
+            <w:t xml:space="preserve">nce with </w:t>
           </w:r>
+          <w:proofErr w:type="spellStart"/>
+          <w:r>
+            <w:t>Git</w:t>
+          </w:r>
+          <w:proofErr w:type="spellEnd"/>
         </w:p>
       </w:sdtContent>
     </w:sdt>
@@ -290,7 +295,10 @@
         <w:spacing w:before="120"/>
       </w:pPr>
       <w:r>
-        <w:t>Created Framework for our pairing stations that installs all needed software and dotfiles</w:t>
+        <w:t>Created f</w:t>
+      </w:r>
+      <w:r>
+        <w:t>ramework for our pairing stations that installs all needed software and dotfiles</w:t>
       </w:r>
     </w:p>
     <w:p>
@@ -414,13 +422,24 @@
         <w:spacing w:before="120"/>
       </w:pPr>
       <w:r>
-        <w:t xml:space="preserve">Wrote numerous </w:t>
-      </w:r>
-      <w:r>
-        <w:t xml:space="preserve">Python and Bash </w:t>
-      </w:r>
-      <w:r>
-        <w:t>scripts to automate production moves and DevOps tasks</w:t>
+        <w:t>A</w:t>
+      </w:r>
+      <w:r>
+        <w:t>utomate</w:t>
+      </w:r>
+      <w:r>
+        <w:t>d</w:t>
+      </w:r>
+      <w:r>
+        <w:t xml:space="preserve"> production moves and DevOps tasks</w:t>
+      </w:r>
+      <w:r>
+        <w:t xml:space="preserve"> with various Python and B</w:t>
+      </w:r>
+      <w:bookmarkStart w:id="0" w:name="_GoBack"/>
+      <w:bookmarkEnd w:id="0"/>
+      <w:r>
+        <w:t>ash scripts</w:t>
       </w:r>
     </w:p>
     <w:p>
@@ -554,13 +573,29 @@
         <w:t>ded</w:t>
       </w:r>
       <w:r>
-        <w:t xml:space="preserve"> over 100 git aliases with a</w:t>
+        <w:t xml:space="preserve"> over 100 </w:t>
+      </w:r>
+      <w:proofErr w:type="spellStart"/>
+      <w:r>
+        <w:t>git</w:t>
+      </w:r>
+      <w:proofErr w:type="spellEnd"/>
+      <w:r>
+        <w:t xml:space="preserve"> aliases with a</w:t>
       </w:r>
       <w:r>
         <w:t xml:space="preserve"> helper</w:t>
       </w:r>
       <w:r>
-        <w:t xml:space="preserve"> command named “howto” </w:t>
+        <w:t xml:space="preserve"> command named “</w:t>
+      </w:r>
+      <w:proofErr w:type="spellStart"/>
+      <w:r>
+        <w:t>howto</w:t>
+      </w:r>
+      <w:proofErr w:type="spellEnd"/>
+      <w:r>
+        <w:t xml:space="preserve">” </w:t>
       </w:r>
       <w:r>
         <w:t>to discover them</w:t>
@@ -592,8 +627,13 @@
       <w:r>
         <w:t xml:space="preserve">popular </w:t>
       </w:r>
-      <w:r>
-        <w:t>Agnoster theme</w:t>
+      <w:proofErr w:type="spellStart"/>
+      <w:r>
+        <w:t>Agnoster</w:t>
+      </w:r>
+      <w:proofErr w:type="spellEnd"/>
+      <w:r>
+        <w:t xml:space="preserve"> theme</w:t>
       </w:r>
     </w:p>
     <w:p>
@@ -777,7 +817,21 @@
         <w:sz w:val="20"/>
         <w:szCs w:val="20"/>
       </w:rPr>
-      <w:t>Heather Dr Apt H106</w:t>
+      <w:t>Heather Dr</w:t>
+    </w:r>
+    <w:r>
+      <w:rPr>
+        <w:sz w:val="20"/>
+        <w:szCs w:val="20"/>
+      </w:rPr>
+      <w:t>.</w:t>
+    </w:r>
+    <w:r>
+      <w:rPr>
+        <w:sz w:val="20"/>
+        <w:szCs w:val="20"/>
+      </w:rPr>
+      <w:t xml:space="preserve"> Apt H106</w:t>
     </w:r>
     <w:r>
       <w:rPr>
@@ -821,21 +875,40 @@
       </w:rPr>
       <w:tab/>
     </w:r>
+    <w:proofErr w:type="spellStart"/>
     <w:r>
       <w:rPr>
         <w:b/>
         <w:sz w:val="20"/>
         <w:szCs w:val="20"/>
       </w:rPr>
-      <w:t>Github:</w:t>
+      <w:t>Github</w:t>
+    </w:r>
+    <w:proofErr w:type="spellEnd"/>
+    <w:r>
+      <w:rPr>
+        <w:b/>
+        <w:sz w:val="20"/>
+        <w:szCs w:val="20"/>
+      </w:rPr>
+      <w:t>:</w:t>
     </w:r>
     <w:r>
       <w:rPr>
         <w:sz w:val="20"/>
         <w:szCs w:val="20"/>
       </w:rPr>
-      <w:t xml:space="preserve"> Github.com/JustinHoyt</w:t>
+      <w:t xml:space="preserve"> Github.com/</w:t>
     </w:r>
+    <w:proofErr w:type="spellStart"/>
+    <w:r>
+      <w:rPr>
+        <w:sz w:val="20"/>
+        <w:szCs w:val="20"/>
+      </w:rPr>
+      <w:t>JustinHoyt</w:t>
+    </w:r>
+    <w:proofErr w:type="spellEnd"/>
     <w:r>
       <w:rPr>
         <w:sz w:val="20"/>
@@ -4380,10 +4453,10 @@
     <w:rsid w:val="00752879"/>
     <w:rsid w:val="00821D59"/>
     <w:rsid w:val="00842642"/>
+    <w:rsid w:val="008500A8"/>
     <w:rsid w:val="008B5524"/>
     <w:rsid w:val="008C29BE"/>
     <w:rsid w:val="0098543A"/>
-    <w:rsid w:val="009F6068"/>
     <w:rsid w:val="00A71D8E"/>
     <w:rsid w:val="00AD2B2E"/>
     <w:rsid w:val="00BA1135"/>
@@ -5247,7 +5320,7 @@
 </file>
 
 <file path=customXml/itemProps1.xml><?xml version="1.0" encoding="utf-8"?>
-<ds:datastoreItem xmlns:ds="http://schemas.openxmlformats.org/officeDocument/2006/customXml" ds:itemID="{78AC55AA-619A-400F-9454-AB471BD92A6F}">
+<ds:datastoreItem xmlns:ds="http://schemas.openxmlformats.org/officeDocument/2006/customXml" ds:itemID="{55FE855E-E2B4-4688-AC1F-E50069EC82EB}">
   <ds:schemaRefs>
     <ds:schemaRef ds:uri="http://schemas.openxmlformats.org/officeDocument/2006/bibliography"/>
   </ds:schemaRefs>

</xml_diff>